<commit_message>
Html Changes are added
</commit_message>
<xml_diff>
--- a/html-1.docx
+++ b/html-1.docx
@@ -1,6 +1,6 @@
 
 <file path=word/document.xml><?xml version="1.0" encoding="utf-8"?>
-<w:document xmlns:wpc="http://schemas.microsoft.com/office/word/2010/wordprocessingCanvas" xmlns:cx="http://schemas.microsoft.com/office/drawing/2014/chartex" xmlns:mc="http://schemas.openxmlformats.org/markup-compatibility/2006" xmlns:o="urn:schemas-microsoft-com:office:office" xmlns:r="http://schemas.openxmlformats.org/officeDocument/2006/relationships" xmlns:m="http://schemas.openxmlformats.org/officeDocument/2006/math" xmlns:v="urn:schemas-microsoft-com:vml" xmlns:wp14="http://schemas.microsoft.com/office/word/2010/wordprocessingDrawing" xmlns:wp="http://schemas.openxmlformats.org/drawingml/2006/wordprocessingDrawing" xmlns:w10="urn:schemas-microsoft-com:office:word" xmlns:w="http://schemas.openxmlformats.org/wordprocessingml/2006/main" xmlns:w14="http://schemas.microsoft.com/office/word/2010/wordml" xmlns:w15="http://schemas.microsoft.com/office/word/2012/wordml" xmlns:w16se="http://schemas.microsoft.com/office/word/2015/wordml/symex" xmlns:wpg="http://schemas.microsoft.com/office/word/2010/wordprocessingGroup" xmlns:wpi="http://schemas.microsoft.com/office/word/2010/wordprocessingInk" xmlns:wne="http://schemas.microsoft.com/office/word/2006/wordml" xmlns:wps="http://schemas.microsoft.com/office/word/2010/wordprocessingShape" mc:Ignorable="w14 w15 w16se wp14">
+<w:document xmlns:ve="http://schemas.openxmlformats.org/markup-compatibility/2006" xmlns:o="urn:schemas-microsoft-com:office:office" xmlns:r="http://schemas.openxmlformats.org/officeDocument/2006/relationships" xmlns:m="http://schemas.openxmlformats.org/officeDocument/2006/math" xmlns:v="urn:schemas-microsoft-com:vml" xmlns:wp="http://schemas.openxmlformats.org/drawingml/2006/wordprocessingDrawing" xmlns:w10="urn:schemas-microsoft-com:office:word" xmlns:w="http://schemas.openxmlformats.org/wordprocessingml/2006/main" xmlns:wne="http://schemas.microsoft.com/office/word/2006/wordml">
   <w:body>
     <w:p>
       <w:pPr>
@@ -12,13 +12,13 @@
         <w:rPr>
           <w:color w:val="FF0000"/>
         </w:rPr>
-        <w:t xml:space="preserve">                                                                      </w:t>
+        <w:t>Html</w:t>
       </w:r>
       <w:r>
         <w:rPr>
           <w:color w:val="FF0000"/>
         </w:rPr>
-        <w:t>Html</w:t>
+        <w:t>123456712346</w:t>
       </w:r>
     </w:p>
     <w:p/>
@@ -677,47 +677,7 @@
           <w:sz w:val="24"/>
           <w:szCs w:val="24"/>
         </w:rPr>
-        <w:t> </w:t>
-      </w:r>
-      <w:proofErr w:type="spellStart"/>
-      <w:r>
-        <w:rPr>
-          <w:rFonts w:ascii="Segoe UI" w:eastAsia="Times New Roman" w:hAnsi="Segoe UI" w:cs="Segoe UI"/>
-          <w:color w:val="333333"/>
-          <w:sz w:val="24"/>
-          <w:szCs w:val="24"/>
-        </w:rPr>
-        <w:t>HyperText</w:t>
-      </w:r>
-      <w:proofErr w:type="spellEnd"/>
-      <w:r>
-        <w:rPr>
-          <w:rFonts w:ascii="Segoe UI" w:eastAsia="Times New Roman" w:hAnsi="Segoe UI" w:cs="Segoe UI"/>
-          <w:color w:val="333333"/>
-          <w:sz w:val="24"/>
-          <w:szCs w:val="24"/>
-        </w:rPr>
-        <w:t xml:space="preserve"> simply means "Text within Text." A text has a link within it, is a hypertext. Whenever you click on a link which brings you to a new webpage, you have clicked on a hypertext. </w:t>
-      </w:r>
-      <w:proofErr w:type="spellStart"/>
-      <w:r>
-        <w:rPr>
-          <w:rFonts w:ascii="Segoe UI" w:eastAsia="Times New Roman" w:hAnsi="Segoe UI" w:cs="Segoe UI"/>
-          <w:color w:val="333333"/>
-          <w:sz w:val="24"/>
-          <w:szCs w:val="24"/>
-        </w:rPr>
-        <w:t>HyperText</w:t>
-      </w:r>
-      <w:proofErr w:type="spellEnd"/>
-      <w:r>
-        <w:rPr>
-          <w:rFonts w:ascii="Segoe UI" w:eastAsia="Times New Roman" w:hAnsi="Segoe UI" w:cs="Segoe UI"/>
-          <w:color w:val="333333"/>
-          <w:sz w:val="24"/>
-          <w:szCs w:val="24"/>
-        </w:rPr>
-        <w:t xml:space="preserve"> is a way to link two or more web pages (HTML documents) with each other.</w:t>
+        <w:t> HyperText simply means "Text within Text." A text has a link within it, is a hypertext. Whenever you click on a link which brings you to a new webpage, you have clicked on a hypertext. HyperText is a way to link two or more web pages (HTML documents) with each other.</w:t>
       </w:r>
     </w:p>
     <w:p>
@@ -841,29 +801,16 @@
           <w:szCs w:val="24"/>
         </w:rPr>
       </w:pPr>
-      <w:proofErr w:type="gramStart"/>
-      <w:r>
-        <w:rPr>
-          <w:rFonts w:ascii="Segoe UI" w:eastAsia="Times New Roman" w:hAnsi="Segoe UI" w:cs="Segoe UI"/>
-          <w:b/>
-          <w:bCs/>
-          <w:color w:val="333333"/>
-          <w:sz w:val="24"/>
-          <w:szCs w:val="24"/>
-        </w:rPr>
-        <w:t>&lt;!DOCTYPE</w:t>
-      </w:r>
-      <w:proofErr w:type="gramEnd"/>
-      <w:r>
-        <w:rPr>
-          <w:rFonts w:ascii="Segoe UI" w:eastAsia="Times New Roman" w:hAnsi="Segoe UI" w:cs="Segoe UI"/>
-          <w:b/>
-          <w:bCs/>
-          <w:color w:val="333333"/>
-          <w:sz w:val="24"/>
-          <w:szCs w:val="24"/>
-        </w:rPr>
-        <w:t>&gt;:</w:t>
+      <w:r>
+        <w:rPr>
+          <w:rFonts w:ascii="Segoe UI" w:eastAsia="Times New Roman" w:hAnsi="Segoe UI" w:cs="Segoe UI"/>
+          <w:b/>
+          <w:bCs/>
+          <w:color w:val="333333"/>
+          <w:sz w:val="24"/>
+          <w:szCs w:val="24"/>
+        </w:rPr>
+        <w:t>&lt;!DOCTYPE&gt;:</w:t>
       </w:r>
       <w:r>
         <w:rPr>
@@ -897,58 +844,16 @@
           <w:szCs w:val="24"/>
         </w:rPr>
         <w:lastRenderedPageBreak/>
-        <w:t xml:space="preserve">&lt;html </w:t>
-      </w:r>
-      <w:proofErr w:type="gramStart"/>
-      <w:r>
-        <w:rPr>
-          <w:rFonts w:ascii="Segoe UI" w:eastAsia="Times New Roman" w:hAnsi="Segoe UI" w:cs="Segoe UI"/>
-          <w:b/>
-          <w:bCs/>
-          <w:color w:val="333333"/>
-          <w:sz w:val="24"/>
-          <w:szCs w:val="24"/>
-        </w:rPr>
-        <w:t>&gt;</w:t>
-      </w:r>
-      <w:r>
-        <w:rPr>
-          <w:rFonts w:ascii="Segoe UI" w:eastAsia="Times New Roman" w:hAnsi="Segoe UI" w:cs="Segoe UI"/>
-          <w:color w:val="333333"/>
-          <w:sz w:val="24"/>
-          <w:szCs w:val="24"/>
-        </w:rPr>
-        <w:t> :This</w:t>
-      </w:r>
-      <w:proofErr w:type="gramEnd"/>
-      <w:r>
-        <w:rPr>
-          <w:rFonts w:ascii="Segoe UI" w:eastAsia="Times New Roman" w:hAnsi="Segoe UI" w:cs="Segoe UI"/>
-          <w:color w:val="333333"/>
-          <w:sz w:val="24"/>
-          <w:szCs w:val="24"/>
-        </w:rPr>
-        <w:t xml:space="preserve"> tag informs the browser that it is an HTML document. Text between html tag describes the web document. It is a container for all other elements of HTML except </w:t>
-      </w:r>
-      <w:proofErr w:type="gramStart"/>
-      <w:r>
-        <w:rPr>
-          <w:rFonts w:ascii="Segoe UI" w:eastAsia="Times New Roman" w:hAnsi="Segoe UI" w:cs="Segoe UI"/>
-          <w:color w:val="333333"/>
-          <w:sz w:val="24"/>
-          <w:szCs w:val="24"/>
-        </w:rPr>
-        <w:t>&lt;!DOCTYPE</w:t>
-      </w:r>
-      <w:proofErr w:type="gramEnd"/>
-      <w:r>
-        <w:rPr>
-          <w:rFonts w:ascii="Segoe UI" w:eastAsia="Times New Roman" w:hAnsi="Segoe UI" w:cs="Segoe UI"/>
-          <w:color w:val="333333"/>
-          <w:sz w:val="24"/>
-          <w:szCs w:val="24"/>
-        </w:rPr>
-        <w:t>&gt;</w:t>
+        <w:t>&lt;html &gt;</w:t>
+      </w:r>
+      <w:r>
+        <w:rPr>
+          <w:rFonts w:ascii="Segoe UI" w:eastAsia="Times New Roman" w:hAnsi="Segoe UI" w:cs="Segoe UI"/>
+          <w:color w:val="333333"/>
+          <w:sz w:val="24"/>
+          <w:szCs w:val="24"/>
+        </w:rPr>
+        <w:t> :This tag informs the browser that it is an HTML document. Text between html tag describes the web document. It is a container for all other elements of HTML except &lt;!DOCTYPE&gt;</w:t>
       </w:r>
     </w:p>
     <w:p>
@@ -981,27 +886,7 @@
           <w:sz w:val="24"/>
           <w:szCs w:val="24"/>
         </w:rPr>
-        <w:t xml:space="preserve"> It should be the first element inside the &lt;html&gt; element, which contains the </w:t>
-      </w:r>
-      <w:proofErr w:type="gramStart"/>
-      <w:r>
-        <w:rPr>
-          <w:rFonts w:ascii="Segoe UI" w:eastAsia="Times New Roman" w:hAnsi="Segoe UI" w:cs="Segoe UI"/>
-          <w:color w:val="333333"/>
-          <w:sz w:val="24"/>
-          <w:szCs w:val="24"/>
-        </w:rPr>
-        <w:t>metadata(</w:t>
-      </w:r>
-      <w:proofErr w:type="gramEnd"/>
-      <w:r>
-        <w:rPr>
-          <w:rFonts w:ascii="Segoe UI" w:eastAsia="Times New Roman" w:hAnsi="Segoe UI" w:cs="Segoe UI"/>
-          <w:color w:val="333333"/>
-          <w:sz w:val="24"/>
-          <w:szCs w:val="24"/>
-        </w:rPr>
-        <w:t>information about the document). It must be closed before the body tag opens.</w:t>
+        <w:t> It should be the first element inside the &lt;html&gt; element, which contains the metadata(information about the document). It must be closed before the body tag opens.</w:t>
       </w:r>
     </w:p>
     <w:p>
@@ -1058,38 +943,16 @@
           <w:sz w:val="24"/>
           <w:szCs w:val="24"/>
         </w:rPr>
-        <w:t>&lt;body</w:t>
-      </w:r>
-      <w:proofErr w:type="gramStart"/>
-      <w:r>
-        <w:rPr>
-          <w:rFonts w:ascii="Segoe UI" w:eastAsia="Times New Roman" w:hAnsi="Segoe UI" w:cs="Segoe UI"/>
-          <w:b/>
-          <w:bCs/>
-          <w:color w:val="333333"/>
-          <w:sz w:val="24"/>
-          <w:szCs w:val="24"/>
-        </w:rPr>
-        <w:t>&gt; </w:t>
-      </w:r>
-      <w:r>
-        <w:rPr>
-          <w:rFonts w:ascii="Segoe UI" w:eastAsia="Times New Roman" w:hAnsi="Segoe UI" w:cs="Segoe UI"/>
-          <w:color w:val="333333"/>
-          <w:sz w:val="24"/>
-          <w:szCs w:val="24"/>
-        </w:rPr>
-        <w:t>:</w:t>
-      </w:r>
-      <w:proofErr w:type="gramEnd"/>
-      <w:r>
-        <w:rPr>
-          <w:rFonts w:ascii="Segoe UI" w:eastAsia="Times New Roman" w:hAnsi="Segoe UI" w:cs="Segoe UI"/>
-          <w:color w:val="333333"/>
-          <w:sz w:val="24"/>
-          <w:szCs w:val="24"/>
-        </w:rPr>
-        <w:t xml:space="preserve"> Text between body tag describes the body content of the page that is visible to the end user. This tag contains the main content of the HTML document.</w:t>
+        <w:t>&lt;body&gt; </w:t>
+      </w:r>
+      <w:r>
+        <w:rPr>
+          <w:rFonts w:ascii="Segoe UI" w:eastAsia="Times New Roman" w:hAnsi="Segoe UI" w:cs="Segoe UI"/>
+          <w:color w:val="333333"/>
+          <w:sz w:val="24"/>
+          <w:szCs w:val="24"/>
+        </w:rPr>
+        <w:t>: Text between body tag describes the body content of the page that is visible to the end user. This tag contains the main content of the HTML document.</w:t>
       </w:r>
     </w:p>
     <w:p>
@@ -1113,38 +976,16 @@
           <w:sz w:val="24"/>
           <w:szCs w:val="24"/>
         </w:rPr>
-        <w:t>&lt;h1</w:t>
-      </w:r>
-      <w:proofErr w:type="gramStart"/>
-      <w:r>
-        <w:rPr>
-          <w:rFonts w:ascii="Segoe UI" w:eastAsia="Times New Roman" w:hAnsi="Segoe UI" w:cs="Segoe UI"/>
-          <w:b/>
-          <w:bCs/>
-          <w:color w:val="333333"/>
-          <w:sz w:val="24"/>
-          <w:szCs w:val="24"/>
-        </w:rPr>
-        <w:t>&gt;</w:t>
-      </w:r>
-      <w:r>
-        <w:rPr>
-          <w:rFonts w:ascii="Segoe UI" w:eastAsia="Times New Roman" w:hAnsi="Segoe UI" w:cs="Segoe UI"/>
-          <w:color w:val="333333"/>
-          <w:sz w:val="24"/>
-          <w:szCs w:val="24"/>
-        </w:rPr>
-        <w:t> :</w:t>
-      </w:r>
-      <w:proofErr w:type="gramEnd"/>
-      <w:r>
-        <w:rPr>
-          <w:rFonts w:ascii="Segoe UI" w:eastAsia="Times New Roman" w:hAnsi="Segoe UI" w:cs="Segoe UI"/>
-          <w:color w:val="333333"/>
-          <w:sz w:val="24"/>
-          <w:szCs w:val="24"/>
-        </w:rPr>
-        <w:t xml:space="preserve"> Text between &lt;h1&gt; tag describes the first level heading of the webpage.</w:t>
+        <w:t>&lt;h1&gt;</w:t>
+      </w:r>
+      <w:r>
+        <w:rPr>
+          <w:rFonts w:ascii="Segoe UI" w:eastAsia="Times New Roman" w:hAnsi="Segoe UI" w:cs="Segoe UI"/>
+          <w:color w:val="333333"/>
+          <w:sz w:val="24"/>
+          <w:szCs w:val="24"/>
+        </w:rPr>
+        <w:t> : Text between &lt;h1&gt; tag describes the first level heading of the webpage.</w:t>
       </w:r>
     </w:p>
     <w:p>
@@ -1406,16 +1247,7 @@
           <w:color w:val="000000"/>
           <w:bdr w:val="none" w:sz="0" w:space="0" w:color="auto" w:frame="1"/>
         </w:rPr>
-        <w:t> </w:t>
-      </w:r>
-      <w:proofErr w:type="gramStart"/>
-      <w:r>
-        <w:rPr>
-          <w:rFonts w:ascii="Segoe UI" w:hAnsi="Segoe UI" w:cs="Segoe UI"/>
-          <w:color w:val="000000"/>
-          <w:bdr w:val="none" w:sz="0" w:space="0" w:color="auto" w:frame="1"/>
-        </w:rPr>
-        <w:t>name  </w:t>
+        <w:t> name  </w:t>
       </w:r>
       <w:r>
         <w:rPr>
@@ -1424,17 +1256,7 @@
           <w:color w:val="FF0000"/>
           <w:bdr w:val="none" w:sz="0" w:space="0" w:color="auto" w:frame="1"/>
         </w:rPr>
-        <w:t>attribute</w:t>
-      </w:r>
-      <w:proofErr w:type="gramEnd"/>
-      <w:r>
-        <w:rPr>
-          <w:rStyle w:val="attribute"/>
-          <w:rFonts w:ascii="Segoe UI" w:hAnsi="Segoe UI" w:cs="Segoe UI"/>
-          <w:color w:val="FF0000"/>
-          <w:bdr w:val="none" w:sz="0" w:space="0" w:color="auto" w:frame="1"/>
-        </w:rPr>
-        <w:t>_name</w:t>
+        <w:t>attribute_name</w:t>
       </w:r>
       <w:r>
         <w:rPr>
@@ -1599,7 +1421,7 @@
                     <a:blip r:embed="rId5">
                       <a:extLst>
                         <a:ext uri="{28A0092B-C50C-407E-A947-70E740481C1C}">
-                          <a14:useLocalDpi xmlns:a14="http://schemas.microsoft.com/office/drawing/2010/main" val="0"/>
+                          <a14:useLocalDpi xmlns:a14="http://schemas.microsoft.com/office/drawing/2010/main" xmlns:wps="http://schemas.microsoft.com/office/word/2010/wordprocessingShape" xmlns:wpi="http://schemas.microsoft.com/office/word/2010/wordprocessingInk" xmlns:wpg="http://schemas.microsoft.com/office/word/2010/wordprocessingGroup" xmlns:w16se="http://schemas.microsoft.com/office/word/2015/wordml/symex" xmlns:w15="http://schemas.microsoft.com/office/word/2012/wordml" xmlns:w14="http://schemas.microsoft.com/office/word/2010/wordml" xmlns:w="http://schemas.openxmlformats.org/wordprocessingml/2006/main" xmlns:w10="urn:schemas-microsoft-com:office:word" xmlns:wp14="http://schemas.microsoft.com/office/word/2010/wordprocessingDrawing" xmlns:v="urn:schemas-microsoft-com:vml" xmlns:o="urn:schemas-microsoft-com:office:office" xmlns:mc="http://schemas.openxmlformats.org/markup-compatibility/2006" xmlns:cx="http://schemas.microsoft.com/office/drawing/2014/chartex" xmlns:wpc="http://schemas.microsoft.com/office/word/2010/wordprocessingCanvas" xmlns="" val="0"/>
                         </a:ext>
                       </a:extLst>
                     </a:blip>
@@ -1658,27 +1480,15 @@
           <w:szCs w:val="24"/>
         </w:rPr>
       </w:pPr>
-      <w:proofErr w:type="gramStart"/>
-      <w:r>
-        <w:rPr>
-          <w:rFonts w:ascii="Segoe UI" w:eastAsia="Times New Roman" w:hAnsi="Segoe UI" w:cs="Segoe UI"/>
-          <w:color w:val="000000"/>
-          <w:sz w:val="24"/>
-          <w:szCs w:val="24"/>
-          <w:bdr w:val="none" w:sz="0" w:space="0" w:color="auto" w:frame="1"/>
-        </w:rPr>
-        <w:t>&lt;!DOCTYPE</w:t>
-      </w:r>
-      <w:proofErr w:type="gramEnd"/>
-      <w:r>
-        <w:rPr>
-          <w:rFonts w:ascii="Segoe UI" w:eastAsia="Times New Roman" w:hAnsi="Segoe UI" w:cs="Segoe UI"/>
-          <w:color w:val="000000"/>
-          <w:sz w:val="24"/>
-          <w:szCs w:val="24"/>
-          <w:bdr w:val="none" w:sz="0" w:space="0" w:color="auto" w:frame="1"/>
-        </w:rPr>
-        <w:t> html</w:t>
+      <w:r>
+        <w:rPr>
+          <w:rFonts w:ascii="Segoe UI" w:eastAsia="Times New Roman" w:hAnsi="Segoe UI" w:cs="Segoe UI"/>
+          <w:color w:val="000000"/>
+          <w:sz w:val="24"/>
+          <w:szCs w:val="24"/>
+          <w:bdr w:val="none" w:sz="0" w:space="0" w:color="auto" w:frame="1"/>
+        </w:rPr>
+        <w:t>&lt;!DOCTYPE html</w:t>
       </w:r>
       <w:r>
         <w:rPr>
@@ -2509,23 +2319,7 @@
           <w:rFonts w:ascii="Segoe UI" w:hAnsi="Segoe UI" w:cs="Segoe UI"/>
           <w:color w:val="000000"/>
         </w:rPr>
-        <w:t xml:space="preserve">All HTML tags must </w:t>
-      </w:r>
-      <w:proofErr w:type="gramStart"/>
-      <w:r>
-        <w:rPr>
-          <w:rFonts w:ascii="Segoe UI" w:hAnsi="Segoe UI" w:cs="Segoe UI"/>
-          <w:color w:val="000000"/>
-        </w:rPr>
-        <w:t>enclosed</w:t>
-      </w:r>
-      <w:proofErr w:type="gramEnd"/>
-      <w:r>
-        <w:rPr>
-          <w:rFonts w:ascii="Segoe UI" w:hAnsi="Segoe UI" w:cs="Segoe UI"/>
-          <w:color w:val="000000"/>
-        </w:rPr>
-        <w:t xml:space="preserve"> within &lt; &gt; these brackets.</w:t>
+        <w:t>All HTML tags must enclosed within &lt;&gt; these brackets.</w:t>
       </w:r>
     </w:p>
     <w:p>
@@ -2581,7 +2375,7 @@
       </w:pPr>
       <w:r>
         <w:pict>
-          <v:rect id="_x0000_i1027" style="width:0;height:.75pt" o:hralign="left" o:hrstd="t" o:hrnoshade="t" o:hr="t" fillcolor="#d4d4d4" stroked="f"/>
+          <v:rect id="_x0000_i1025" style="width:0;height:.75pt" o:hrstd="t" o:hrnoshade="t" o:hr="t" fillcolor="#d4d4d4" stroked="f"/>
         </w:pict>
       </w:r>
     </w:p>
@@ -2739,23 +2533,7 @@
           <w:rFonts w:ascii="Segoe UI" w:hAnsi="Segoe UI" w:cs="Segoe UI"/>
           <w:color w:val="333333"/>
         </w:rPr>
-        <w:t>&lt;</w:t>
-      </w:r>
-      <w:proofErr w:type="spellStart"/>
-      <w:r>
-        <w:rPr>
-          <w:rFonts w:ascii="Segoe UI" w:hAnsi="Segoe UI" w:cs="Segoe UI"/>
-          <w:color w:val="333333"/>
-        </w:rPr>
-        <w:t>i</w:t>
-      </w:r>
-      <w:proofErr w:type="spellEnd"/>
-      <w:r>
-        <w:rPr>
-          <w:rFonts w:ascii="Segoe UI" w:hAnsi="Segoe UI" w:cs="Segoe UI"/>
-          <w:color w:val="333333"/>
-        </w:rPr>
-        <w:t>&gt; </w:t>
+        <w:t>&lt;i&gt; </w:t>
       </w:r>
       <w:r>
         <w:rPr>
@@ -2771,23 +2549,7 @@
           <w:rFonts w:ascii="Segoe UI" w:hAnsi="Segoe UI" w:cs="Segoe UI"/>
           <w:color w:val="333333"/>
         </w:rPr>
-        <w:t> &lt;/</w:t>
-      </w:r>
-      <w:proofErr w:type="spellStart"/>
-      <w:r>
-        <w:rPr>
-          <w:rFonts w:ascii="Segoe UI" w:hAnsi="Segoe UI" w:cs="Segoe UI"/>
-          <w:color w:val="333333"/>
-        </w:rPr>
-        <w:t>i</w:t>
-      </w:r>
-      <w:proofErr w:type="spellEnd"/>
-      <w:r>
-        <w:rPr>
-          <w:rFonts w:ascii="Segoe UI" w:hAnsi="Segoe UI" w:cs="Segoe UI"/>
-          <w:color w:val="333333"/>
-        </w:rPr>
-        <w:t>&gt;</w:t>
+        <w:t> &lt;/i&gt;</w:t>
       </w:r>
     </w:p>
     <w:p>
@@ -2865,23 +2627,7 @@
           <w:color w:val="333333"/>
         </w:rPr>
         <w:lastRenderedPageBreak/>
-        <w:t xml:space="preserve">Some HTML tags are not closed, for example </w:t>
-      </w:r>
-      <w:proofErr w:type="spellStart"/>
-      <w:r>
-        <w:rPr>
-          <w:rFonts w:ascii="Segoe UI" w:hAnsi="Segoe UI" w:cs="Segoe UI"/>
-          <w:color w:val="333333"/>
-        </w:rPr>
-        <w:t>br</w:t>
-      </w:r>
-      <w:proofErr w:type="spellEnd"/>
-      <w:r>
-        <w:rPr>
-          <w:rFonts w:ascii="Segoe UI" w:hAnsi="Segoe UI" w:cs="Segoe UI"/>
-          <w:color w:val="333333"/>
-        </w:rPr>
-        <w:t xml:space="preserve"> and hr.</w:t>
+        <w:t>Some HTML tags are not closed, for example br and hr.</w:t>
       </w:r>
     </w:p>
     <w:p>
@@ -2901,50 +2647,14 @@
           <w:bCs/>
           <w:color w:val="333333"/>
         </w:rPr>
-        <w:t>&lt;</w:t>
-      </w:r>
-      <w:proofErr w:type="spellStart"/>
-      <w:r>
-        <w:rPr>
-          <w:rFonts w:ascii="Segoe UI" w:hAnsi="Segoe UI" w:cs="Segoe UI"/>
-          <w:b/>
-          <w:bCs/>
-          <w:color w:val="333333"/>
-        </w:rPr>
-        <w:t>br</w:t>
-      </w:r>
-      <w:proofErr w:type="spellEnd"/>
-      <w:r>
-        <w:rPr>
-          <w:rFonts w:ascii="Segoe UI" w:hAnsi="Segoe UI" w:cs="Segoe UI"/>
-          <w:b/>
-          <w:bCs/>
-          <w:color w:val="333333"/>
-        </w:rPr>
-        <w:t>&gt; Tag</w:t>
-      </w:r>
-      <w:r>
-        <w:rPr>
-          <w:rFonts w:ascii="Segoe UI" w:hAnsi="Segoe UI" w:cs="Segoe UI"/>
-          <w:color w:val="333333"/>
-        </w:rPr>
-        <w:t xml:space="preserve">: </w:t>
-      </w:r>
-      <w:proofErr w:type="spellStart"/>
-      <w:r>
-        <w:rPr>
-          <w:rFonts w:ascii="Segoe UI" w:hAnsi="Segoe UI" w:cs="Segoe UI"/>
-          <w:color w:val="333333"/>
-        </w:rPr>
-        <w:t>br</w:t>
-      </w:r>
-      <w:proofErr w:type="spellEnd"/>
-      <w:r>
-        <w:rPr>
-          <w:rFonts w:ascii="Segoe UI" w:hAnsi="Segoe UI" w:cs="Segoe UI"/>
-          <w:color w:val="333333"/>
-        </w:rPr>
-        <w:t xml:space="preserve"> stands for break line, it breaks the line of the code.</w:t>
+        <w:t>&lt;br&gt; Tag</w:t>
+      </w:r>
+      <w:r>
+        <w:rPr>
+          <w:rFonts w:ascii="Segoe UI" w:hAnsi="Segoe UI" w:cs="Segoe UI"/>
+          <w:color w:val="333333"/>
+        </w:rPr>
+        <w:t>: br stands for break line, it breaks the line of the code.</w:t>
       </w:r>
     </w:p>
     <w:p>
@@ -2964,50 +2674,14 @@
           <w:bCs/>
           <w:color w:val="333333"/>
         </w:rPr>
-        <w:t>&lt;</w:t>
-      </w:r>
-      <w:proofErr w:type="spellStart"/>
-      <w:r>
-        <w:rPr>
-          <w:rFonts w:ascii="Segoe UI" w:hAnsi="Segoe UI" w:cs="Segoe UI"/>
-          <w:b/>
-          <w:bCs/>
-          <w:color w:val="333333"/>
-        </w:rPr>
-        <w:t>hr</w:t>
-      </w:r>
-      <w:proofErr w:type="spellEnd"/>
-      <w:r>
-        <w:rPr>
-          <w:rFonts w:ascii="Segoe UI" w:hAnsi="Segoe UI" w:cs="Segoe UI"/>
-          <w:b/>
-          <w:bCs/>
-          <w:color w:val="333333"/>
-        </w:rPr>
-        <w:t>&gt; Tag</w:t>
-      </w:r>
-      <w:r>
-        <w:rPr>
-          <w:rFonts w:ascii="Segoe UI" w:hAnsi="Segoe UI" w:cs="Segoe UI"/>
-          <w:color w:val="333333"/>
-        </w:rPr>
-        <w:t xml:space="preserve">: </w:t>
-      </w:r>
-      <w:proofErr w:type="spellStart"/>
-      <w:r>
-        <w:rPr>
-          <w:rFonts w:ascii="Segoe UI" w:hAnsi="Segoe UI" w:cs="Segoe UI"/>
-          <w:color w:val="333333"/>
-        </w:rPr>
-        <w:t>hr</w:t>
-      </w:r>
-      <w:proofErr w:type="spellEnd"/>
-      <w:r>
-        <w:rPr>
-          <w:rFonts w:ascii="Segoe UI" w:hAnsi="Segoe UI" w:cs="Segoe UI"/>
-          <w:color w:val="333333"/>
-        </w:rPr>
-        <w:t xml:space="preserve"> stands for Horizontal Rule. This tag is used to put a line across the webpage.</w:t>
+        <w:t>&lt;hr&gt; Tag</w:t>
+      </w:r>
+      <w:r>
+        <w:rPr>
+          <w:rFonts w:ascii="Segoe UI" w:hAnsi="Segoe UI" w:cs="Segoe UI"/>
+          <w:color w:val="333333"/>
+        </w:rPr>
+        <w:t>: hr stands for Horizontal Rule. This tag is used to put a line across the webpage.</w:t>
       </w:r>
     </w:p>
     <w:p>
@@ -3018,7 +2692,7 @@
       </w:pPr>
       <w:r>
         <w:pict>
-          <v:rect id="_x0000_i1029" style="width:0;height:.75pt" o:hralign="left" o:hrstd="t" o:hrnoshade="t" o:hr="t" fillcolor="#d4d4d4" stroked="f"/>
+          <v:rect id="_x0000_i1026" style="width:0;height:.75pt" o:hrstd="t" o:hrnoshade="t" o:hr="t" fillcolor="#d4d4d4" stroked="f"/>
         </w:pict>
       </w:r>
     </w:p>
@@ -3075,7 +2749,7 @@
       </w:pPr>
       <w:r>
         <w:pict>
-          <v:rect id="_x0000_i1030" style="width:0;height:.75pt" o:hralign="left" o:hrstd="t" o:hrnoshade="t" o:hr="t" fillcolor="#d4d4d4" stroked="f"/>
+          <v:rect id="_x0000_i1027" style="width:0;height:.75pt" o:hrstd="t" o:hrnoshade="t" o:hr="t" fillcolor="#d4d4d4" stroked="f"/>
         </w:pict>
       </w:r>
     </w:p>
@@ -3121,151 +2795,7 @@
           <w:rFonts w:ascii="Segoe UI" w:hAnsi="Segoe UI" w:cs="Segoe UI"/>
           <w:color w:val="333333"/>
         </w:rPr>
-        <w:t>&lt;p&gt;, &lt;h1&gt;, &lt;h2&gt;, &lt;h3&gt;, &lt;h4&gt;, &lt;h5&gt;, &lt;h6&gt;, &lt;strong&gt;, &lt;</w:t>
-      </w:r>
-      <w:proofErr w:type="spellStart"/>
-      <w:r>
-        <w:rPr>
-          <w:rFonts w:ascii="Segoe UI" w:hAnsi="Segoe UI" w:cs="Segoe UI"/>
-          <w:color w:val="333333"/>
-        </w:rPr>
-        <w:t>em</w:t>
-      </w:r>
-      <w:proofErr w:type="spellEnd"/>
-      <w:r>
-        <w:rPr>
-          <w:rFonts w:ascii="Segoe UI" w:hAnsi="Segoe UI" w:cs="Segoe UI"/>
-          <w:color w:val="333333"/>
-        </w:rPr>
-        <w:t>&gt;, &lt;</w:t>
-      </w:r>
-      <w:proofErr w:type="spellStart"/>
-      <w:r>
-        <w:rPr>
-          <w:rFonts w:ascii="Segoe UI" w:hAnsi="Segoe UI" w:cs="Segoe UI"/>
-          <w:color w:val="333333"/>
-        </w:rPr>
-        <w:t>abbr</w:t>
-      </w:r>
-      <w:proofErr w:type="spellEnd"/>
-      <w:r>
-        <w:rPr>
-          <w:rFonts w:ascii="Segoe UI" w:hAnsi="Segoe UI" w:cs="Segoe UI"/>
-          <w:color w:val="333333"/>
-        </w:rPr>
-        <w:t>&gt;, &lt;acronym&gt;, &lt;address&gt;, &lt;</w:t>
-      </w:r>
-      <w:proofErr w:type="spellStart"/>
-      <w:r>
-        <w:rPr>
-          <w:rFonts w:ascii="Segoe UI" w:hAnsi="Segoe UI" w:cs="Segoe UI"/>
-          <w:color w:val="333333"/>
-        </w:rPr>
-        <w:t>bdo</w:t>
-      </w:r>
-      <w:proofErr w:type="spellEnd"/>
-      <w:r>
-        <w:rPr>
-          <w:rFonts w:ascii="Segoe UI" w:hAnsi="Segoe UI" w:cs="Segoe UI"/>
-          <w:color w:val="333333"/>
-        </w:rPr>
-        <w:t>&gt;, &lt;</w:t>
-      </w:r>
-      <w:proofErr w:type="spellStart"/>
-      <w:r>
-        <w:rPr>
-          <w:rFonts w:ascii="Segoe UI" w:hAnsi="Segoe UI" w:cs="Segoe UI"/>
-          <w:color w:val="333333"/>
-        </w:rPr>
-        <w:t>blockquote</w:t>
-      </w:r>
-      <w:proofErr w:type="spellEnd"/>
-      <w:r>
-        <w:rPr>
-          <w:rFonts w:ascii="Segoe UI" w:hAnsi="Segoe UI" w:cs="Segoe UI"/>
-          <w:color w:val="333333"/>
-        </w:rPr>
-        <w:t>&gt;, &lt;cite&gt;, &lt;q&gt;, &lt;code&gt;, &lt;ins&gt;, &lt;del&gt;, &lt;</w:t>
-      </w:r>
-      <w:proofErr w:type="spellStart"/>
-      <w:r>
-        <w:rPr>
-          <w:rFonts w:ascii="Segoe UI" w:hAnsi="Segoe UI" w:cs="Segoe UI"/>
-          <w:color w:val="333333"/>
-        </w:rPr>
-        <w:t>dfn</w:t>
-      </w:r>
-      <w:proofErr w:type="spellEnd"/>
-      <w:r>
-        <w:rPr>
-          <w:rFonts w:ascii="Segoe UI" w:hAnsi="Segoe UI" w:cs="Segoe UI"/>
-          <w:color w:val="333333"/>
-        </w:rPr>
-        <w:t>&gt;, &lt;</w:t>
-      </w:r>
-      <w:proofErr w:type="spellStart"/>
-      <w:r>
-        <w:rPr>
-          <w:rFonts w:ascii="Segoe UI" w:hAnsi="Segoe UI" w:cs="Segoe UI"/>
-          <w:color w:val="333333"/>
-        </w:rPr>
-        <w:t>kbd</w:t>
-      </w:r>
-      <w:proofErr w:type="spellEnd"/>
-      <w:r>
-        <w:rPr>
-          <w:rFonts w:ascii="Segoe UI" w:hAnsi="Segoe UI" w:cs="Segoe UI"/>
-          <w:color w:val="333333"/>
-        </w:rPr>
-        <w:t>&gt;, &lt;pre&gt;, &lt;</w:t>
-      </w:r>
-      <w:proofErr w:type="spellStart"/>
-      <w:r>
-        <w:rPr>
-          <w:rFonts w:ascii="Segoe UI" w:hAnsi="Segoe UI" w:cs="Segoe UI"/>
-          <w:color w:val="333333"/>
-        </w:rPr>
-        <w:t>samp</w:t>
-      </w:r>
-      <w:proofErr w:type="spellEnd"/>
-      <w:r>
-        <w:rPr>
-          <w:rFonts w:ascii="Segoe UI" w:hAnsi="Segoe UI" w:cs="Segoe UI"/>
-          <w:color w:val="333333"/>
-        </w:rPr>
-        <w:t>&gt;, &lt;</w:t>
-      </w:r>
-      <w:proofErr w:type="spellStart"/>
-      <w:r>
-        <w:rPr>
-          <w:rFonts w:ascii="Segoe UI" w:hAnsi="Segoe UI" w:cs="Segoe UI"/>
-          <w:color w:val="333333"/>
-        </w:rPr>
-        <w:t>var</w:t>
-      </w:r>
-      <w:proofErr w:type="spellEnd"/>
-      <w:r>
-        <w:rPr>
-          <w:rFonts w:ascii="Segoe UI" w:hAnsi="Segoe UI" w:cs="Segoe UI"/>
-          <w:color w:val="333333"/>
-        </w:rPr>
-        <w:t>&gt; and &lt;</w:t>
-      </w:r>
-      <w:proofErr w:type="spellStart"/>
-      <w:r>
-        <w:rPr>
-          <w:rFonts w:ascii="Segoe UI" w:hAnsi="Segoe UI" w:cs="Segoe UI"/>
-          <w:color w:val="333333"/>
-        </w:rPr>
-        <w:t>br</w:t>
-      </w:r>
-      <w:proofErr w:type="spellEnd"/>
-      <w:r>
-        <w:rPr>
-          <w:rFonts w:ascii="Segoe UI" w:hAnsi="Segoe UI" w:cs="Segoe UI"/>
-          <w:color w:val="333333"/>
-        </w:rPr>
-        <w:t>&gt;</w:t>
+        <w:t>&lt;p&gt;, &lt;h1&gt;, &lt;h2&gt;, &lt;h3&gt;, &lt;h4&gt;, &lt;h5&gt;, &lt;h6&gt;, &lt;strong&gt;, &lt;em&gt;, &lt;abbr&gt;, &lt;acronym&gt;, &lt;address&gt;, &lt;bdo&gt;, &lt;blockquote&gt;, &lt;cite&gt;, &lt;q&gt;, &lt;code&gt;, &lt;ins&gt;, &lt;del&gt;, &lt;dfn&gt;, &lt;kbd&gt;, &lt;pre&gt;, &lt;samp&gt;, &lt;var&gt; and &lt;br&gt;</w:t>
       </w:r>
     </w:p>
     <w:p>
@@ -3276,7 +2806,7 @@
       </w:pPr>
       <w:r>
         <w:pict>
-          <v:rect id="_x0000_i1031" style="width:0;height:.75pt" o:hralign="left" o:hrstd="t" o:hrnoshade="t" o:hr="t" fillcolor="#d4d4d4" stroked="f"/>
+          <v:rect id="_x0000_i1028" style="width:0;height:.75pt" o:hrstd="t" o:hrnoshade="t" o:hr="t" fillcolor="#d4d4d4" stroked="f"/>
         </w:pict>
       </w:r>
     </w:p>
@@ -3333,7 +2863,7 @@
       </w:pPr>
       <w:r>
         <w:pict>
-          <v:rect id="_x0000_i1032" style="width:0;height:.75pt" o:hralign="left" o:hrstd="t" o:hrnoshade="t" o:hr="t" fillcolor="#d4d4d4" stroked="f"/>
+          <v:rect id="_x0000_i1029" style="width:0;height:.75pt" o:hrstd="t" o:hrnoshade="t" o:hr="t" fillcolor="#d4d4d4" stroked="f"/>
         </w:pict>
       </w:r>
     </w:p>
@@ -3379,39 +2909,7 @@
           <w:rFonts w:ascii="Segoe UI" w:hAnsi="Segoe UI" w:cs="Segoe UI"/>
           <w:color w:val="333333"/>
         </w:rPr>
-        <w:t>&lt;</w:t>
-      </w:r>
-      <w:proofErr w:type="spellStart"/>
-      <w:r>
-        <w:rPr>
-          <w:rFonts w:ascii="Segoe UI" w:hAnsi="Segoe UI" w:cs="Segoe UI"/>
-          <w:color w:val="333333"/>
-        </w:rPr>
-        <w:t>img</w:t>
-      </w:r>
-      <w:proofErr w:type="spellEnd"/>
-      <w:r>
-        <w:rPr>
-          <w:rFonts w:ascii="Segoe UI" w:hAnsi="Segoe UI" w:cs="Segoe UI"/>
-          <w:color w:val="333333"/>
-        </w:rPr>
-        <w:t>&gt;, &lt;area&gt;, &lt;map&gt;, &lt;</w:t>
-      </w:r>
-      <w:proofErr w:type="spellStart"/>
-      <w:r>
-        <w:rPr>
-          <w:rFonts w:ascii="Segoe UI" w:hAnsi="Segoe UI" w:cs="Segoe UI"/>
-          <w:color w:val="333333"/>
-        </w:rPr>
-        <w:t>param</w:t>
-      </w:r>
-      <w:proofErr w:type="spellEnd"/>
-      <w:r>
-        <w:rPr>
-          <w:rFonts w:ascii="Segoe UI" w:hAnsi="Segoe UI" w:cs="Segoe UI"/>
-          <w:color w:val="333333"/>
-        </w:rPr>
-        <w:t>&gt; and &lt;object&gt;</w:t>
+        <w:t>&lt;img&gt;, &lt;area&gt;, &lt;map&gt;, &lt;param&gt; and &lt;object&gt;</w:t>
       </w:r>
     </w:p>
     <w:p>
@@ -3422,7 +2920,7 @@
       </w:pPr>
       <w:r>
         <w:pict>
-          <v:rect id="_x0000_i1033" style="width:0;height:.75pt" o:hralign="left" o:hrstd="t" o:hrnoshade="t" o:hr="t" fillcolor="#d4d4d4" stroked="f"/>
+          <v:rect id="_x0000_i1030" style="width:0;height:.75pt" o:hrstd="t" o:hrnoshade="t" o:hr="t" fillcolor="#d4d4d4" stroked="f"/>
         </w:pict>
       </w:r>
     </w:p>
@@ -3468,71 +2966,7 @@
           <w:rFonts w:ascii="Segoe UI" w:hAnsi="Segoe UI" w:cs="Segoe UI"/>
           <w:color w:val="333333"/>
         </w:rPr>
-        <w:t>&lt;</w:t>
-      </w:r>
-      <w:proofErr w:type="spellStart"/>
-      <w:r>
-        <w:rPr>
-          <w:rFonts w:ascii="Segoe UI" w:hAnsi="Segoe UI" w:cs="Segoe UI"/>
-          <w:color w:val="333333"/>
-        </w:rPr>
-        <w:t>ul</w:t>
-      </w:r>
-      <w:proofErr w:type="spellEnd"/>
-      <w:r>
-        <w:rPr>
-          <w:rFonts w:ascii="Segoe UI" w:hAnsi="Segoe UI" w:cs="Segoe UI"/>
-          <w:color w:val="333333"/>
-        </w:rPr>
-        <w:t>&gt;, &lt;</w:t>
-      </w:r>
-      <w:proofErr w:type="spellStart"/>
-      <w:r>
-        <w:rPr>
-          <w:rFonts w:ascii="Segoe UI" w:hAnsi="Segoe UI" w:cs="Segoe UI"/>
-          <w:color w:val="333333"/>
-        </w:rPr>
-        <w:t>ol</w:t>
-      </w:r>
-      <w:proofErr w:type="spellEnd"/>
-      <w:r>
-        <w:rPr>
-          <w:rFonts w:ascii="Segoe UI" w:hAnsi="Segoe UI" w:cs="Segoe UI"/>
-          <w:color w:val="333333"/>
-        </w:rPr>
-        <w:t>&gt;, &lt;li&gt;, &lt;dl&gt;, &lt;</w:t>
-      </w:r>
-      <w:proofErr w:type="spellStart"/>
-      <w:r>
-        <w:rPr>
-          <w:rFonts w:ascii="Segoe UI" w:hAnsi="Segoe UI" w:cs="Segoe UI"/>
-          <w:color w:val="333333"/>
-        </w:rPr>
-        <w:t>dt</w:t>
-      </w:r>
-      <w:proofErr w:type="spellEnd"/>
-      <w:r>
-        <w:rPr>
-          <w:rFonts w:ascii="Segoe UI" w:hAnsi="Segoe UI" w:cs="Segoe UI"/>
-          <w:color w:val="333333"/>
-        </w:rPr>
-        <w:t>&gt; and &lt;</w:t>
-      </w:r>
-      <w:proofErr w:type="spellStart"/>
-      <w:r>
-        <w:rPr>
-          <w:rFonts w:ascii="Segoe UI" w:hAnsi="Segoe UI" w:cs="Segoe UI"/>
-          <w:color w:val="333333"/>
-        </w:rPr>
-        <w:t>dd</w:t>
-      </w:r>
-      <w:proofErr w:type="spellEnd"/>
-      <w:r>
-        <w:rPr>
-          <w:rFonts w:ascii="Segoe UI" w:hAnsi="Segoe UI" w:cs="Segoe UI"/>
-          <w:color w:val="333333"/>
-        </w:rPr>
-        <w:t>&gt;</w:t>
+        <w:t>&lt;ul&gt;, &lt;ol&gt;, &lt;li&gt;, &lt;dl&gt;, &lt;dt&gt; and &lt;dd&gt;</w:t>
       </w:r>
     </w:p>
     <w:p>
@@ -3577,103 +3011,7 @@
           <w:rFonts w:ascii="Segoe UI" w:hAnsi="Segoe UI" w:cs="Segoe UI"/>
           <w:color w:val="333333"/>
         </w:rPr>
-        <w:t xml:space="preserve">table, </w:t>
-      </w:r>
-      <w:proofErr w:type="spellStart"/>
-      <w:r>
-        <w:rPr>
-          <w:rFonts w:ascii="Segoe UI" w:hAnsi="Segoe UI" w:cs="Segoe UI"/>
-          <w:color w:val="333333"/>
-        </w:rPr>
-        <w:t>tr</w:t>
-      </w:r>
-      <w:proofErr w:type="spellEnd"/>
-      <w:r>
-        <w:rPr>
-          <w:rFonts w:ascii="Segoe UI" w:hAnsi="Segoe UI" w:cs="Segoe UI"/>
-          <w:color w:val="333333"/>
-        </w:rPr>
-        <w:t xml:space="preserve">, td, </w:t>
-      </w:r>
-      <w:proofErr w:type="spellStart"/>
-      <w:r>
-        <w:rPr>
-          <w:rFonts w:ascii="Segoe UI" w:hAnsi="Segoe UI" w:cs="Segoe UI"/>
-          <w:color w:val="333333"/>
-        </w:rPr>
-        <w:t>th</w:t>
-      </w:r>
-      <w:proofErr w:type="spellEnd"/>
-      <w:r>
-        <w:rPr>
-          <w:rFonts w:ascii="Segoe UI" w:hAnsi="Segoe UI" w:cs="Segoe UI"/>
-          <w:color w:val="333333"/>
-        </w:rPr>
-        <w:t xml:space="preserve">, </w:t>
-      </w:r>
-      <w:proofErr w:type="spellStart"/>
-      <w:r>
-        <w:rPr>
-          <w:rFonts w:ascii="Segoe UI" w:hAnsi="Segoe UI" w:cs="Segoe UI"/>
-          <w:color w:val="333333"/>
-        </w:rPr>
-        <w:t>tbody</w:t>
-      </w:r>
-      <w:proofErr w:type="spellEnd"/>
-      <w:r>
-        <w:rPr>
-          <w:rFonts w:ascii="Segoe UI" w:hAnsi="Segoe UI" w:cs="Segoe UI"/>
-          <w:color w:val="333333"/>
-        </w:rPr>
-        <w:t xml:space="preserve">, </w:t>
-      </w:r>
-      <w:proofErr w:type="spellStart"/>
-      <w:r>
-        <w:rPr>
-          <w:rFonts w:ascii="Segoe UI" w:hAnsi="Segoe UI" w:cs="Segoe UI"/>
-          <w:color w:val="333333"/>
-        </w:rPr>
-        <w:t>thead</w:t>
-      </w:r>
-      <w:proofErr w:type="spellEnd"/>
-      <w:r>
-        <w:rPr>
-          <w:rFonts w:ascii="Segoe UI" w:hAnsi="Segoe UI" w:cs="Segoe UI"/>
-          <w:color w:val="333333"/>
-        </w:rPr>
-        <w:t xml:space="preserve">, </w:t>
-      </w:r>
-      <w:proofErr w:type="spellStart"/>
-      <w:r>
-        <w:rPr>
-          <w:rFonts w:ascii="Segoe UI" w:hAnsi="Segoe UI" w:cs="Segoe UI"/>
-          <w:color w:val="333333"/>
-        </w:rPr>
-        <w:t>tfoot</w:t>
-      </w:r>
-      <w:proofErr w:type="spellEnd"/>
-      <w:r>
-        <w:rPr>
-          <w:rFonts w:ascii="Segoe UI" w:hAnsi="Segoe UI" w:cs="Segoe UI"/>
-          <w:color w:val="333333"/>
-        </w:rPr>
-        <w:t xml:space="preserve">, col, </w:t>
-      </w:r>
-      <w:proofErr w:type="spellStart"/>
-      <w:r>
-        <w:rPr>
-          <w:rFonts w:ascii="Segoe UI" w:hAnsi="Segoe UI" w:cs="Segoe UI"/>
-          <w:color w:val="333333"/>
-        </w:rPr>
-        <w:t>colgroup</w:t>
-      </w:r>
-      <w:proofErr w:type="spellEnd"/>
-      <w:r>
-        <w:rPr>
-          <w:rFonts w:ascii="Segoe UI" w:hAnsi="Segoe UI" w:cs="Segoe UI"/>
-          <w:color w:val="333333"/>
-        </w:rPr>
-        <w:t xml:space="preserve"> and caption</w:t>
+        <w:t>table, tr, td, th, tbody, thead, tfoot, col, colgroup and caption</w:t>
       </w:r>
     </w:p>
     <w:p>
@@ -3685,7 +3023,7 @@
       <w:r>
         <w:lastRenderedPageBreak/>
         <w:pict>
-          <v:rect id="_x0000_i1039" style="width:0;height:.75pt" o:hralign="left" o:hrstd="t" o:hrnoshade="t" o:hr="t" fillcolor="#d4d4d4" stroked="f"/>
+          <v:rect id="_x0000_i1031" style="width:0;height:.75pt" o:hrstd="t" o:hrnoshade="t" o:hr="t" fillcolor="#d4d4d4" stroked="f"/>
         </w:pict>
       </w:r>
     </w:p>
@@ -3731,55 +3069,7 @@
           <w:rFonts w:ascii="Segoe UI" w:hAnsi="Segoe UI" w:cs="Segoe UI"/>
           <w:color w:val="333333"/>
         </w:rPr>
-        <w:t xml:space="preserve">form, input, </w:t>
-      </w:r>
-      <w:proofErr w:type="spellStart"/>
-      <w:r>
-        <w:rPr>
-          <w:rFonts w:ascii="Segoe UI" w:hAnsi="Segoe UI" w:cs="Segoe UI"/>
-          <w:color w:val="333333"/>
-        </w:rPr>
-        <w:t>textarea</w:t>
-      </w:r>
-      <w:proofErr w:type="spellEnd"/>
-      <w:r>
-        <w:rPr>
-          <w:rFonts w:ascii="Segoe UI" w:hAnsi="Segoe UI" w:cs="Segoe UI"/>
-          <w:color w:val="333333"/>
-        </w:rPr>
-        <w:t xml:space="preserve">, select, option, </w:t>
-      </w:r>
-      <w:proofErr w:type="spellStart"/>
-      <w:r>
-        <w:rPr>
-          <w:rFonts w:ascii="Segoe UI" w:hAnsi="Segoe UI" w:cs="Segoe UI"/>
-          <w:color w:val="333333"/>
-        </w:rPr>
-        <w:t>optgroup</w:t>
-      </w:r>
-      <w:proofErr w:type="spellEnd"/>
-      <w:r>
-        <w:rPr>
-          <w:rFonts w:ascii="Segoe UI" w:hAnsi="Segoe UI" w:cs="Segoe UI"/>
-          <w:color w:val="333333"/>
-        </w:rPr>
-        <w:t xml:space="preserve">, button, label, </w:t>
-      </w:r>
-      <w:proofErr w:type="spellStart"/>
-      <w:r>
-        <w:rPr>
-          <w:rFonts w:ascii="Segoe UI" w:hAnsi="Segoe UI" w:cs="Segoe UI"/>
-          <w:color w:val="333333"/>
-        </w:rPr>
-        <w:t>fieldset</w:t>
-      </w:r>
-      <w:proofErr w:type="spellEnd"/>
-      <w:r>
-        <w:rPr>
-          <w:rFonts w:ascii="Segoe UI" w:hAnsi="Segoe UI" w:cs="Segoe UI"/>
-          <w:color w:val="333333"/>
-        </w:rPr>
-        <w:t xml:space="preserve"> and legend</w:t>
+        <w:t>form, input, textarea, select, option, optgroup, button, label, fieldset and legend</w:t>
       </w:r>
     </w:p>
     <w:p>
@@ -3790,7 +3080,7 @@
       </w:pPr>
       <w:r>
         <w:pict>
-          <v:rect id="_x0000_i1040" style="width:0;height:.75pt" o:hralign="left" o:hrstd="t" o:hrnoshade="t" o:hr="t" fillcolor="#d4d4d4" stroked="f"/>
+          <v:rect id="_x0000_i1032" style="width:0;height:.75pt" o:hrstd="t" o:hrnoshade="t" o:hr="t" fillcolor="#d4d4d4" stroked="f"/>
         </w:pict>
       </w:r>
     </w:p>
@@ -3836,17 +3126,8 @@
           <w:rFonts w:ascii="Segoe UI" w:hAnsi="Segoe UI" w:cs="Segoe UI"/>
           <w:color w:val="333333"/>
         </w:rPr>
-        <w:t xml:space="preserve">script and </w:t>
-      </w:r>
-      <w:proofErr w:type="spellStart"/>
-      <w:r>
-        <w:rPr>
-          <w:rFonts w:ascii="Segoe UI" w:hAnsi="Segoe UI" w:cs="Segoe UI"/>
-          <w:color w:val="333333"/>
-        </w:rPr>
-        <w:t>noscript</w:t>
-      </w:r>
-      <w:proofErr w:type="spellEnd"/>
+        <w:t>script and noscript</w:t>
+      </w:r>
     </w:p>
     <w:p>
       <w:pPr>
@@ -3916,23 +3197,7 @@
           <w:rFonts w:ascii="Segoe UI" w:hAnsi="Segoe UI" w:cs="Segoe UI"/>
           <w:color w:val="000000"/>
         </w:rPr>
-        <w:t xml:space="preserve">Each element or tag can have attributes, which defines the </w:t>
-      </w:r>
-      <w:proofErr w:type="spellStart"/>
-      <w:r>
-        <w:rPr>
-          <w:rFonts w:ascii="Segoe UI" w:hAnsi="Segoe UI" w:cs="Segoe UI"/>
-          <w:color w:val="000000"/>
-        </w:rPr>
-        <w:t>behaviour</w:t>
-      </w:r>
-      <w:proofErr w:type="spellEnd"/>
-      <w:r>
-        <w:rPr>
-          <w:rFonts w:ascii="Segoe UI" w:hAnsi="Segoe UI" w:cs="Segoe UI"/>
-          <w:color w:val="000000"/>
-        </w:rPr>
-        <w:t xml:space="preserve"> of that element.</w:t>
+        <w:t>Each element or tag can have attributes, which defines the behaviour of that element.</w:t>
       </w:r>
     </w:p>
     <w:p>
@@ -4032,7 +3297,7 @@
       </w:pPr>
       <w:r>
         <w:pict>
-          <v:rect id="_x0000_i1049" style="width:0;height:.75pt" o:hralign="left" o:hrstd="t" o:hrnoshade="t" o:hr="t" fillcolor="#d4d4d4" stroked="f"/>
+          <v:rect id="_x0000_i1033" style="width:0;height:.75pt" o:hrstd="t" o:hrnoshade="t" o:hr="t" fillcolor="#d4d4d4" stroked="f"/>
         </w:pict>
       </w:r>
     </w:p>
@@ -4109,7 +3374,6 @@
         </w:rPr>
         <w:t> </w:t>
       </w:r>
-      <w:proofErr w:type="spellStart"/>
       <w:r>
         <w:rPr>
           <w:rStyle w:val="attribute"/>
@@ -4119,7 +3383,6 @@
         </w:rPr>
         <w:t>attribute_name</w:t>
       </w:r>
-      <w:proofErr w:type="spellEnd"/>
       <w:r>
         <w:rPr>
           <w:rFonts w:ascii="Segoe UI" w:hAnsi="Segoe UI" w:cs="Segoe UI"/>
@@ -4207,7 +3470,7 @@
       </w:pPr>
       <w:r>
         <w:pict>
-          <v:rect id="_x0000_i1050" style="width:0;height:.75pt" o:hralign="left" o:hrstd="t" o:hrnoshade="t" o:hr="t" fillcolor="#d4d4d4" stroked="f"/>
+          <v:rect id="_x0000_i1034" style="width:0;height:.75pt" o:hrstd="t" o:hrnoshade="t" o:hr="t" fillcolor="#d4d4d4" stroked="f"/>
         </w:pict>
       </w:r>
     </w:p>
@@ -4260,25 +3523,7 @@
           <w:color w:val="000000"/>
           <w:bdr w:val="none" w:sz="0" w:space="0" w:color="auto" w:frame="1"/>
         </w:rPr>
-        <w:t> </w:t>
-      </w:r>
-      <w:proofErr w:type="gramStart"/>
-      <w:r>
-        <w:rPr>
-          <w:rFonts w:ascii="Segoe UI" w:hAnsi="Segoe UI" w:cs="Segoe UI"/>
-          <w:color w:val="000000"/>
-          <w:bdr w:val="none" w:sz="0" w:space="0" w:color="auto" w:frame="1"/>
-        </w:rPr>
-        <w:t>&lt;!DOCTYPE</w:t>
-      </w:r>
-      <w:proofErr w:type="gramEnd"/>
-      <w:r>
-        <w:rPr>
-          <w:rFonts w:ascii="Segoe UI" w:hAnsi="Segoe UI" w:cs="Segoe UI"/>
-          <w:color w:val="000000"/>
-          <w:bdr w:val="none" w:sz="0" w:space="0" w:color="auto" w:frame="1"/>
-        </w:rPr>
-        <w:t> html</w:t>
+        <w:t> &lt;!DOCTYPE html</w:t>
       </w:r>
       <w:r>
         <w:rPr>
@@ -5117,27 +4362,15 @@
           <w:szCs w:val="24"/>
         </w:rPr>
       </w:pPr>
-      <w:proofErr w:type="gramStart"/>
-      <w:r>
-        <w:rPr>
-          <w:rFonts w:ascii="Segoe UI" w:eastAsia="Times New Roman" w:hAnsi="Segoe UI" w:cs="Segoe UI"/>
-          <w:color w:val="000000"/>
-          <w:sz w:val="24"/>
-          <w:szCs w:val="24"/>
-          <w:bdr w:val="none" w:sz="0" w:space="0" w:color="auto" w:frame="1"/>
-        </w:rPr>
-        <w:t>&lt;!DOCTYPE</w:t>
-      </w:r>
-      <w:proofErr w:type="gramEnd"/>
-      <w:r>
-        <w:rPr>
-          <w:rFonts w:ascii="Segoe UI" w:eastAsia="Times New Roman" w:hAnsi="Segoe UI" w:cs="Segoe UI"/>
-          <w:color w:val="000000"/>
-          <w:sz w:val="24"/>
-          <w:szCs w:val="24"/>
-          <w:bdr w:val="none" w:sz="0" w:space="0" w:color="auto" w:frame="1"/>
-        </w:rPr>
-        <w:t> html</w:t>
+      <w:r>
+        <w:rPr>
+          <w:rFonts w:ascii="Segoe UI" w:eastAsia="Times New Roman" w:hAnsi="Segoe UI" w:cs="Segoe UI"/>
+          <w:color w:val="000000"/>
+          <w:sz w:val="24"/>
+          <w:szCs w:val="24"/>
+          <w:bdr w:val="none" w:sz="0" w:space="0" w:color="auto" w:frame="1"/>
+        </w:rPr>
+        <w:t>&lt;!DOCTYPE html</w:t>
       </w:r>
       <w:r>
         <w:rPr>
@@ -5278,7 +4511,6 @@
         </w:rPr>
         <w:t>&lt;title&gt;</w:t>
       </w:r>
-      <w:proofErr w:type="spellStart"/>
       <w:r>
         <w:rPr>
           <w:rFonts w:ascii="Segoe UI" w:eastAsia="Times New Roman" w:hAnsi="Segoe UI" w:cs="Segoe UI"/>
@@ -5289,7 +4521,6 @@
         </w:rPr>
         <w:t>WebPage</w:t>
       </w:r>
-      <w:proofErr w:type="spellEnd"/>
       <w:r>
         <w:rPr>
           <w:rFonts w:ascii="Segoe UI" w:eastAsia="Times New Roman" w:hAnsi="Segoe UI" w:cs="Segoe UI"/>
@@ -5508,43 +4739,19 @@
           <w:szCs w:val="24"/>
           <w:bdr w:val="none" w:sz="0" w:space="0" w:color="auto" w:frame="1"/>
         </w:rPr>
-        <w:t> How it </w:t>
-      </w:r>
-      <w:proofErr w:type="gramStart"/>
-      <w:r>
-        <w:rPr>
-          <w:rFonts w:ascii="Segoe UI" w:eastAsia="Times New Roman" w:hAnsi="Segoe UI" w:cs="Segoe UI"/>
-          <w:color w:val="000000"/>
-          <w:sz w:val="24"/>
-          <w:szCs w:val="24"/>
-          <w:bdr w:val="none" w:sz="0" w:space="0" w:color="auto" w:frame="1"/>
-        </w:rPr>
-        <w:t>looks?</w:t>
-      </w:r>
-      <w:r>
-        <w:rPr>
-          <w:rFonts w:ascii="Segoe UI" w:eastAsia="Times New Roman" w:hAnsi="Segoe UI" w:cs="Segoe UI"/>
-          <w:b/>
-          <w:bCs/>
-          <w:color w:val="006699"/>
-          <w:sz w:val="24"/>
-          <w:szCs w:val="24"/>
-          <w:bdr w:val="none" w:sz="0" w:space="0" w:color="auto" w:frame="1"/>
-        </w:rPr>
-        <w:t>&lt;</w:t>
-      </w:r>
-      <w:proofErr w:type="gramEnd"/>
-      <w:r>
-        <w:rPr>
-          <w:rFonts w:ascii="Segoe UI" w:eastAsia="Times New Roman" w:hAnsi="Segoe UI" w:cs="Segoe UI"/>
-          <w:b/>
-          <w:bCs/>
-          <w:color w:val="006699"/>
-          <w:sz w:val="24"/>
-          <w:szCs w:val="24"/>
-          <w:bdr w:val="none" w:sz="0" w:space="0" w:color="auto" w:frame="1"/>
-        </w:rPr>
-        <w:t>/h2&gt;</w:t>
+        <w:t> How it looks?</w:t>
+      </w:r>
+      <w:r>
+        <w:rPr>
+          <w:rFonts w:ascii="Segoe UI" w:eastAsia="Times New Roman" w:hAnsi="Segoe UI" w:cs="Segoe UI"/>
+          <w:b/>
+          <w:bCs/>
+          <w:color w:val="006699"/>
+          <w:sz w:val="24"/>
+          <w:szCs w:val="24"/>
+          <w:bdr w:val="none" w:sz="0" w:space="0" w:color="auto" w:frame="1"/>
+        </w:rPr>
+        <w:t>&lt;/h2&gt;</w:t>
       </w:r>
       <w:r>
         <w:rPr>
@@ -5828,6 +5035,7 @@
           <w:sz w:val="24"/>
           <w:szCs w:val="24"/>
         </w:rPr>
+        <w:lastRenderedPageBreak/>
         <w:t>Logical tag: These tags are used to add some logical or semantic value to the text.</w:t>
       </w:r>
     </w:p>
@@ -5847,11 +5055,11 @@
           <w:bottom w:w="15" w:type="dxa"/>
           <w:right w:w="15" w:type="dxa"/>
         </w:tblCellMar>
-        <w:tblLook w:val="04A0" w:firstRow="1" w:lastRow="0" w:firstColumn="1" w:lastColumn="0" w:noHBand="0" w:noVBand="1"/>
+        <w:tblLook w:val="04A0"/>
       </w:tblPr>
       <w:tblGrid>
-        <w:gridCol w:w="2495"/>
-        <w:gridCol w:w="7092"/>
+        <w:gridCol w:w="2824"/>
+        <w:gridCol w:w="6763"/>
       </w:tblGrid>
       <w:tr>
         <w:trPr>
@@ -5892,7 +5100,6 @@
                 <w:sz w:val="26"/>
                 <w:szCs w:val="26"/>
               </w:rPr>
-              <w:lastRenderedPageBreak/>
               <w:t>Element name</w:t>
             </w:r>
           </w:p>
@@ -6119,23 +5326,7 @@
                 <w:rFonts w:ascii="Segoe UI" w:hAnsi="Segoe UI" w:cs="Segoe UI"/>
                 <w:color w:val="333333"/>
               </w:rPr>
-              <w:t>&lt;</w:t>
-            </w:r>
-            <w:proofErr w:type="spellStart"/>
-            <w:r>
-              <w:rPr>
-                <w:rFonts w:ascii="Segoe UI" w:hAnsi="Segoe UI" w:cs="Segoe UI"/>
-                <w:color w:val="333333"/>
-              </w:rPr>
-              <w:t>i</w:t>
-            </w:r>
-            <w:proofErr w:type="spellEnd"/>
-            <w:r>
-              <w:rPr>
-                <w:rFonts w:ascii="Segoe UI" w:hAnsi="Segoe UI" w:cs="Segoe UI"/>
-                <w:color w:val="333333"/>
-              </w:rPr>
-              <w:t>&gt;</w:t>
+              <w:t>&lt;i&gt;</w:t>
             </w:r>
           </w:p>
         </w:tc>
@@ -6210,23 +5401,7 @@
                 <w:rFonts w:ascii="Segoe UI" w:hAnsi="Segoe UI" w:cs="Segoe UI"/>
                 <w:color w:val="333333"/>
               </w:rPr>
-              <w:t>&lt;</w:t>
-            </w:r>
-            <w:proofErr w:type="spellStart"/>
-            <w:r>
-              <w:rPr>
-                <w:rFonts w:ascii="Segoe UI" w:hAnsi="Segoe UI" w:cs="Segoe UI"/>
-                <w:color w:val="333333"/>
-              </w:rPr>
-              <w:t>em</w:t>
-            </w:r>
-            <w:proofErr w:type="spellEnd"/>
-            <w:r>
-              <w:rPr>
-                <w:rFonts w:ascii="Segoe UI" w:hAnsi="Segoe UI" w:cs="Segoe UI"/>
-                <w:color w:val="333333"/>
-              </w:rPr>
-              <w:t>&gt;</w:t>
+              <w:t>&lt;em&gt;</w:t>
             </w:r>
           </w:p>
         </w:tc>
@@ -6451,23 +5626,7 @@
                 <w:rFonts w:ascii="Segoe UI" w:hAnsi="Segoe UI" w:cs="Segoe UI"/>
                 <w:color w:val="333333"/>
               </w:rPr>
-              <w:t>&lt;</w:t>
-            </w:r>
-            <w:proofErr w:type="spellStart"/>
-            <w:r>
-              <w:rPr>
-                <w:rFonts w:ascii="Segoe UI" w:hAnsi="Segoe UI" w:cs="Segoe UI"/>
-                <w:color w:val="333333"/>
-              </w:rPr>
-              <w:t>tt</w:t>
-            </w:r>
-            <w:proofErr w:type="spellEnd"/>
-            <w:r>
-              <w:rPr>
-                <w:rFonts w:ascii="Segoe UI" w:hAnsi="Segoe UI" w:cs="Segoe UI"/>
-                <w:color w:val="333333"/>
-              </w:rPr>
-              <w:t>&gt;</w:t>
+              <w:t>&lt;tt&gt;</w:t>
             </w:r>
           </w:p>
         </w:tc>
@@ -6992,6 +6151,7 @@
                 <w:rFonts w:ascii="Segoe UI" w:hAnsi="Segoe UI" w:cs="Segoe UI"/>
                 <w:color w:val="333333"/>
               </w:rPr>
+              <w:lastRenderedPageBreak/>
               <w:t>&lt;small&gt;</w:t>
             </w:r>
           </w:p>
@@ -7041,7 +6201,7 @@
       </w:pPr>
       <w:r>
         <w:pict>
-          <v:rect id="_x0000_i1053" style="width:0;height:.75pt" o:hralign="left" o:hrstd="t" o:hrnoshade="t" o:hr="t" fillcolor="#d4d4d4" stroked="f"/>
+          <v:rect id="_x0000_i1035" style="width:0;height:.75pt" o:hrstd="t" o:hrnoshade="t" o:hr="t" fillcolor="#d4d4d4" stroked="f"/>
         </w:pict>
       </w:r>
     </w:p>
@@ -7069,7 +6229,6 @@
           <w:sz w:val="38"/>
           <w:szCs w:val="38"/>
         </w:rPr>
-        <w:lastRenderedPageBreak/>
         <w:t>1) Bold Text</w:t>
       </w:r>
     </w:p>
@@ -7171,43 +6330,19 @@
           <w:szCs w:val="24"/>
           <w:bdr w:val="none" w:sz="0" w:space="0" w:color="auto" w:frame="1"/>
         </w:rPr>
-        <w:t>Write Your First Paragraph in bold </w:t>
-      </w:r>
-      <w:proofErr w:type="gramStart"/>
-      <w:r>
-        <w:rPr>
-          <w:rFonts w:ascii="Segoe UI" w:eastAsia="Times New Roman" w:hAnsi="Segoe UI" w:cs="Segoe UI"/>
-          <w:color w:val="000000"/>
-          <w:sz w:val="24"/>
-          <w:szCs w:val="24"/>
-          <w:bdr w:val="none" w:sz="0" w:space="0" w:color="auto" w:frame="1"/>
-        </w:rPr>
-        <w:t>text.</w:t>
-      </w:r>
-      <w:r>
-        <w:rPr>
-          <w:rFonts w:ascii="Segoe UI" w:eastAsia="Times New Roman" w:hAnsi="Segoe UI" w:cs="Segoe UI"/>
-          <w:b/>
-          <w:bCs/>
-          <w:color w:val="006699"/>
-          <w:sz w:val="24"/>
-          <w:szCs w:val="24"/>
-          <w:bdr w:val="none" w:sz="0" w:space="0" w:color="auto" w:frame="1"/>
-        </w:rPr>
-        <w:t>&lt;</w:t>
-      </w:r>
-      <w:proofErr w:type="gramEnd"/>
-      <w:r>
-        <w:rPr>
-          <w:rFonts w:ascii="Segoe UI" w:eastAsia="Times New Roman" w:hAnsi="Segoe UI" w:cs="Segoe UI"/>
-          <w:b/>
-          <w:bCs/>
-          <w:color w:val="006699"/>
-          <w:sz w:val="24"/>
-          <w:szCs w:val="24"/>
-          <w:bdr w:val="none" w:sz="0" w:space="0" w:color="auto" w:frame="1"/>
-        </w:rPr>
-        <w:t>/b&gt;&lt;/p&gt;</w:t>
+        <w:t>Write Your First Paragraph in bold text.</w:t>
+      </w:r>
+      <w:r>
+        <w:rPr>
+          <w:rFonts w:ascii="Segoe UI" w:eastAsia="Times New Roman" w:hAnsi="Segoe UI" w:cs="Segoe UI"/>
+          <w:b/>
+          <w:bCs/>
+          <w:color w:val="006699"/>
+          <w:sz w:val="24"/>
+          <w:szCs w:val="24"/>
+          <w:bdr w:val="none" w:sz="0" w:space="0" w:color="auto" w:frame="1"/>
+        </w:rPr>
+        <w:t>&lt;/b&gt;&lt;/p&gt;</w:t>
       </w:r>
       <w:r>
         <w:rPr>
@@ -7717,6 +6852,7 @@
           <w:sz w:val="44"/>
           <w:szCs w:val="44"/>
         </w:rPr>
+        <w:lastRenderedPageBreak/>
         <w:t>HTML Paragraph</w:t>
       </w:r>
     </w:p>
@@ -7764,7 +6900,6 @@
           <w:szCs w:val="24"/>
           <w:bdr w:val="none" w:sz="0" w:space="0" w:color="auto" w:frame="1"/>
         </w:rPr>
-        <w:lastRenderedPageBreak/>
         <w:t>&lt;p&gt;</w:t>
       </w:r>
       <w:r>
@@ -7775,43 +6910,19 @@
           <w:szCs w:val="24"/>
           <w:bdr w:val="none" w:sz="0" w:space="0" w:color="auto" w:frame="1"/>
         </w:rPr>
-        <w:t>This is first </w:t>
-      </w:r>
-      <w:proofErr w:type="gramStart"/>
-      <w:r>
-        <w:rPr>
-          <w:rFonts w:ascii="Segoe UI" w:eastAsia="Times New Roman" w:hAnsi="Segoe UI" w:cs="Segoe UI"/>
-          <w:color w:val="000000"/>
-          <w:sz w:val="24"/>
-          <w:szCs w:val="24"/>
-          <w:bdr w:val="none" w:sz="0" w:space="0" w:color="auto" w:frame="1"/>
-        </w:rPr>
-        <w:t>paragraph.</w:t>
-      </w:r>
-      <w:r>
-        <w:rPr>
-          <w:rFonts w:ascii="Segoe UI" w:eastAsia="Times New Roman" w:hAnsi="Segoe UI" w:cs="Segoe UI"/>
-          <w:b/>
-          <w:bCs/>
-          <w:color w:val="006699"/>
-          <w:sz w:val="24"/>
-          <w:szCs w:val="24"/>
-          <w:bdr w:val="none" w:sz="0" w:space="0" w:color="auto" w:frame="1"/>
-        </w:rPr>
-        <w:t>&lt;</w:t>
-      </w:r>
-      <w:proofErr w:type="gramEnd"/>
-      <w:r>
-        <w:rPr>
-          <w:rFonts w:ascii="Segoe UI" w:eastAsia="Times New Roman" w:hAnsi="Segoe UI" w:cs="Segoe UI"/>
-          <w:b/>
-          <w:bCs/>
-          <w:color w:val="006699"/>
-          <w:sz w:val="24"/>
-          <w:szCs w:val="24"/>
-          <w:bdr w:val="none" w:sz="0" w:space="0" w:color="auto" w:frame="1"/>
-        </w:rPr>
-        <w:t>/p&gt;</w:t>
+        <w:t>This is first paragraph.</w:t>
+      </w:r>
+      <w:r>
+        <w:rPr>
+          <w:rFonts w:ascii="Segoe UI" w:eastAsia="Times New Roman" w:hAnsi="Segoe UI" w:cs="Segoe UI"/>
+          <w:b/>
+          <w:bCs/>
+          <w:color w:val="006699"/>
+          <w:sz w:val="24"/>
+          <w:szCs w:val="24"/>
+          <w:bdr w:val="none" w:sz="0" w:space="0" w:color="auto" w:frame="1"/>
+        </w:rPr>
+        <w:t>&lt;/p&gt;</w:t>
       </w:r>
       <w:r>
         <w:rPr>
@@ -7860,43 +6971,19 @@
           <w:szCs w:val="24"/>
           <w:bdr w:val="none" w:sz="0" w:space="0" w:color="auto" w:frame="1"/>
         </w:rPr>
-        <w:t>This is second </w:t>
-      </w:r>
-      <w:proofErr w:type="gramStart"/>
-      <w:r>
-        <w:rPr>
-          <w:rFonts w:ascii="Segoe UI" w:eastAsia="Times New Roman" w:hAnsi="Segoe UI" w:cs="Segoe UI"/>
-          <w:color w:val="000000"/>
-          <w:sz w:val="24"/>
-          <w:szCs w:val="24"/>
-          <w:bdr w:val="none" w:sz="0" w:space="0" w:color="auto" w:frame="1"/>
-        </w:rPr>
-        <w:t>paragraph.</w:t>
-      </w:r>
-      <w:r>
-        <w:rPr>
-          <w:rFonts w:ascii="Segoe UI" w:eastAsia="Times New Roman" w:hAnsi="Segoe UI" w:cs="Segoe UI"/>
-          <w:b/>
-          <w:bCs/>
-          <w:color w:val="006699"/>
-          <w:sz w:val="24"/>
-          <w:szCs w:val="24"/>
-          <w:bdr w:val="none" w:sz="0" w:space="0" w:color="auto" w:frame="1"/>
-        </w:rPr>
-        <w:t>&lt;</w:t>
-      </w:r>
-      <w:proofErr w:type="gramEnd"/>
-      <w:r>
-        <w:rPr>
-          <w:rFonts w:ascii="Segoe UI" w:eastAsia="Times New Roman" w:hAnsi="Segoe UI" w:cs="Segoe UI"/>
-          <w:b/>
-          <w:bCs/>
-          <w:color w:val="006699"/>
-          <w:sz w:val="24"/>
-          <w:szCs w:val="24"/>
-          <w:bdr w:val="none" w:sz="0" w:space="0" w:color="auto" w:frame="1"/>
-        </w:rPr>
-        <w:t>/p&gt;</w:t>
+        <w:t>This is second paragraph.</w:t>
+      </w:r>
+      <w:r>
+        <w:rPr>
+          <w:rFonts w:ascii="Segoe UI" w:eastAsia="Times New Roman" w:hAnsi="Segoe UI" w:cs="Segoe UI"/>
+          <w:b/>
+          <w:bCs/>
+          <w:color w:val="006699"/>
+          <w:sz w:val="24"/>
+          <w:szCs w:val="24"/>
+          <w:bdr w:val="none" w:sz="0" w:space="0" w:color="auto" w:frame="1"/>
+        </w:rPr>
+        <w:t>&lt;/p&gt;</w:t>
       </w:r>
       <w:r>
         <w:rPr>
@@ -7945,43 +7032,19 @@
           <w:szCs w:val="24"/>
           <w:bdr w:val="none" w:sz="0" w:space="0" w:color="auto" w:frame="1"/>
         </w:rPr>
-        <w:t>This is third </w:t>
-      </w:r>
-      <w:proofErr w:type="gramStart"/>
-      <w:r>
-        <w:rPr>
-          <w:rFonts w:ascii="Segoe UI" w:eastAsia="Times New Roman" w:hAnsi="Segoe UI" w:cs="Segoe UI"/>
-          <w:color w:val="000000"/>
-          <w:sz w:val="24"/>
-          <w:szCs w:val="24"/>
-          <w:bdr w:val="none" w:sz="0" w:space="0" w:color="auto" w:frame="1"/>
-        </w:rPr>
-        <w:t>paragraph.</w:t>
-      </w:r>
-      <w:r>
-        <w:rPr>
-          <w:rFonts w:ascii="Segoe UI" w:eastAsia="Times New Roman" w:hAnsi="Segoe UI" w:cs="Segoe UI"/>
-          <w:b/>
-          <w:bCs/>
-          <w:color w:val="006699"/>
-          <w:sz w:val="24"/>
-          <w:szCs w:val="24"/>
-          <w:bdr w:val="none" w:sz="0" w:space="0" w:color="auto" w:frame="1"/>
-        </w:rPr>
-        <w:t>&lt;</w:t>
-      </w:r>
-      <w:proofErr w:type="gramEnd"/>
-      <w:r>
-        <w:rPr>
-          <w:rFonts w:ascii="Segoe UI" w:eastAsia="Times New Roman" w:hAnsi="Segoe UI" w:cs="Segoe UI"/>
-          <w:b/>
-          <w:bCs/>
-          <w:color w:val="006699"/>
-          <w:sz w:val="24"/>
-          <w:szCs w:val="24"/>
-          <w:bdr w:val="none" w:sz="0" w:space="0" w:color="auto" w:frame="1"/>
-        </w:rPr>
-        <w:t>/p&gt;</w:t>
+        <w:t>This is third paragraph.</w:t>
+      </w:r>
+      <w:r>
+        <w:rPr>
+          <w:rFonts w:ascii="Segoe UI" w:eastAsia="Times New Roman" w:hAnsi="Segoe UI" w:cs="Segoe UI"/>
+          <w:b/>
+          <w:bCs/>
+          <w:color w:val="006699"/>
+          <w:sz w:val="24"/>
+          <w:szCs w:val="24"/>
+          <w:bdr w:val="none" w:sz="0" w:space="0" w:color="auto" w:frame="1"/>
+        </w:rPr>
+        <w:t>&lt;/p&gt;</w:t>
       </w:r>
       <w:r>
         <w:rPr>
@@ -8061,39 +7124,7 @@
           <w:rFonts w:ascii="Segoe UI" w:hAnsi="Segoe UI" w:cs="Segoe UI"/>
           <w:color w:val="000000"/>
         </w:rPr>
-        <w:t xml:space="preserve">Abbreviation </w:t>
-      </w:r>
-      <w:proofErr w:type="gramStart"/>
-      <w:r>
-        <w:rPr>
-          <w:rFonts w:ascii="Segoe UI" w:hAnsi="Segoe UI" w:cs="Segoe UI"/>
-          <w:color w:val="000000"/>
-        </w:rPr>
-        <w:t>tag :</w:t>
-      </w:r>
-      <w:proofErr w:type="gramEnd"/>
-      <w:r>
-        <w:rPr>
-          <w:rFonts w:ascii="Segoe UI" w:hAnsi="Segoe UI" w:cs="Segoe UI"/>
-          <w:color w:val="000000"/>
-        </w:rPr>
-        <w:t xml:space="preserve"> &lt;</w:t>
-      </w:r>
-      <w:proofErr w:type="spellStart"/>
-      <w:r>
-        <w:rPr>
-          <w:rFonts w:ascii="Segoe UI" w:hAnsi="Segoe UI" w:cs="Segoe UI"/>
-          <w:color w:val="000000"/>
-        </w:rPr>
-        <w:t>abbr</w:t>
-      </w:r>
-      <w:proofErr w:type="spellEnd"/>
-      <w:r>
-        <w:rPr>
-          <w:rFonts w:ascii="Segoe UI" w:hAnsi="Segoe UI" w:cs="Segoe UI"/>
-          <w:color w:val="000000"/>
-        </w:rPr>
-        <w:t>&gt;</w:t>
+        <w:t>Abbreviation tag :&lt;abbr&gt;</w:t>
       </w:r>
     </w:p>
     <w:p>
@@ -8204,47 +7235,7 @@
           <w:sz w:val="24"/>
           <w:szCs w:val="24"/>
         </w:rPr>
-        <w:t>This tag is used to abbreviate a text. To abbreviate a text, write text between &lt;</w:t>
-      </w:r>
-      <w:proofErr w:type="spellStart"/>
-      <w:r>
-        <w:rPr>
-          <w:rFonts w:ascii="Segoe UI" w:eastAsia="Times New Roman" w:hAnsi="Segoe UI" w:cs="Segoe UI"/>
-          <w:color w:val="333333"/>
-          <w:sz w:val="24"/>
-          <w:szCs w:val="24"/>
-        </w:rPr>
-        <w:t>abbr</w:t>
-      </w:r>
-      <w:proofErr w:type="spellEnd"/>
-      <w:r>
-        <w:rPr>
-          <w:rFonts w:ascii="Segoe UI" w:eastAsia="Times New Roman" w:hAnsi="Segoe UI" w:cs="Segoe UI"/>
-          <w:color w:val="333333"/>
-          <w:sz w:val="24"/>
-          <w:szCs w:val="24"/>
-        </w:rPr>
-        <w:t>&gt; and &lt;/</w:t>
-      </w:r>
-      <w:proofErr w:type="spellStart"/>
-      <w:r>
-        <w:rPr>
-          <w:rFonts w:ascii="Segoe UI" w:eastAsia="Times New Roman" w:hAnsi="Segoe UI" w:cs="Segoe UI"/>
-          <w:color w:val="333333"/>
-          <w:sz w:val="24"/>
-          <w:szCs w:val="24"/>
-        </w:rPr>
-        <w:t>abbr</w:t>
-      </w:r>
-      <w:proofErr w:type="spellEnd"/>
-      <w:r>
-        <w:rPr>
-          <w:rFonts w:ascii="Segoe UI" w:eastAsia="Times New Roman" w:hAnsi="Segoe UI" w:cs="Segoe UI"/>
-          <w:color w:val="333333"/>
-          <w:sz w:val="24"/>
-          <w:szCs w:val="24"/>
-        </w:rPr>
-        <w:t>&gt; tag.</w:t>
+        <w:t>This tag is used to abbreviate a text. To abbreviate a text, write text between &lt;abbr&gt; and &lt;/abbr&gt; tag.</w:t>
       </w:r>
     </w:p>
     <w:p>
@@ -8514,7 +7505,7 @@
                     <a:blip r:embed="rId7">
                       <a:extLst>
                         <a:ext uri="{28A0092B-C50C-407E-A947-70E740481C1C}">
-                          <a14:useLocalDpi xmlns:a14="http://schemas.microsoft.com/office/drawing/2010/main" val="0"/>
+                          <a14:useLocalDpi xmlns:a14="http://schemas.microsoft.com/office/drawing/2010/main" xmlns:wps="http://schemas.microsoft.com/office/word/2010/wordprocessingShape" xmlns:wpi="http://schemas.microsoft.com/office/word/2010/wordprocessingInk" xmlns:wpg="http://schemas.microsoft.com/office/word/2010/wordprocessingGroup" xmlns:w16se="http://schemas.microsoft.com/office/word/2015/wordml/symex" xmlns:w15="http://schemas.microsoft.com/office/word/2012/wordml" xmlns:w14="http://schemas.microsoft.com/office/word/2010/wordml" xmlns:w="http://schemas.openxmlformats.org/wordprocessingml/2006/main" xmlns:w10="urn:schemas-microsoft-com:office:word" xmlns:wp14="http://schemas.microsoft.com/office/word/2010/wordprocessingDrawing" xmlns:v="urn:schemas-microsoft-com:vml" xmlns:o="urn:schemas-microsoft-com:office:office" xmlns:mc="http://schemas.openxmlformats.org/markup-compatibility/2006" xmlns:cx="http://schemas.microsoft.com/office/drawing/2014/chartex" xmlns:wpc="http://schemas.microsoft.com/office/word/2010/wordprocessingCanvas" xmlns="" val="0"/>
                         </a:ext>
                       </a:extLst>
                     </a:blip>
@@ -8607,15 +7598,7 @@
         <w:t>a hyperlink that links one page to another page</w:t>
       </w:r>
       <w:r>
-        <w:t>. It can create hyperlink to other web page as well as files, location, or any URL. The "</w:t>
-      </w:r>
-      <w:proofErr w:type="spellStart"/>
-      <w:r>
-        <w:t>href</w:t>
-      </w:r>
-      <w:proofErr w:type="spellEnd"/>
-      <w:r>
-        <w:t>" attribute is the most important attribute of the HTML a tag. and which links to destination page or URL.</w:t>
+        <w:t>. It can create hyperlink to other web page as well as files, location, or any URL. The "href" attribute is the most important attribute of the HTML a tag. and which links to destination page or URL.</w:t>
       </w:r>
     </w:p>
     <w:p>
@@ -8631,7 +7614,6 @@
           <w:szCs w:val="32"/>
         </w:rPr>
       </w:pPr>
-      <w:proofErr w:type="spellStart"/>
       <w:r>
         <w:rPr>
           <w:rFonts w:ascii="Helvetica" w:hAnsi="Helvetica" w:cs="Helvetica"/>
@@ -8641,19 +7623,7 @@
           <w:sz w:val="32"/>
           <w:szCs w:val="32"/>
         </w:rPr>
-        <w:t>href</w:t>
-      </w:r>
-      <w:proofErr w:type="spellEnd"/>
-      <w:r>
-        <w:rPr>
-          <w:rFonts w:ascii="Helvetica" w:hAnsi="Helvetica" w:cs="Helvetica"/>
-          <w:b w:val="0"/>
-          <w:bCs w:val="0"/>
-          <w:color w:val="610B4B"/>
-          <w:sz w:val="32"/>
-          <w:szCs w:val="32"/>
-        </w:rPr>
-        <w:t xml:space="preserve"> attribute of HTML anchor tag</w:t>
+        <w:t>href attribute of HTML anchor tag</w:t>
       </w:r>
     </w:p>
     <w:p>
@@ -8661,15 +7631,7 @@
         <w:pStyle w:val="NormalWeb"/>
       </w:pPr>
       <w:r>
-        <w:t xml:space="preserve">The </w:t>
-      </w:r>
-      <w:proofErr w:type="spellStart"/>
-      <w:r>
-        <w:t>href</w:t>
-      </w:r>
-      <w:proofErr w:type="spellEnd"/>
-      <w:r>
-        <w:t xml:space="preserve"> attribute is used to define the address of the file to be linked. In other words, it points out the destination page.</w:t>
+        <w:t>The href attribute is used to define the address of the file to be linked. In other words, it points out the destination page.</w:t>
       </w:r>
     </w:p>
     <w:p>
@@ -8687,15 +7649,7 @@
         <w:ind w:left="150"/>
       </w:pPr>
       <w:r>
-        <w:t xml:space="preserve">&lt;a </w:t>
-      </w:r>
-      <w:proofErr w:type="spellStart"/>
-      <w:r>
-        <w:t>href</w:t>
-      </w:r>
-      <w:proofErr w:type="spellEnd"/>
-      <w:r>
-        <w:t xml:space="preserve"> = "..........."&gt; Link Text &lt;/a&gt;</w:t>
+        <w:t>&lt;a href = "..........."&gt; Link Text &lt;/a&gt;</w:t>
       </w:r>
     </w:p>
     <w:p>
@@ -8769,23 +7723,13 @@
           <w:szCs w:val="24"/>
         </w:rPr>
       </w:pPr>
-      <w:proofErr w:type="gramStart"/>
-      <w:r>
-        <w:rPr>
-          <w:rFonts w:ascii="Segoe UI" w:hAnsi="Segoe UI" w:cs="Segoe UI"/>
-          <w:color w:val="000000"/>
-          <w:bdr w:val="none" w:sz="0" w:space="0" w:color="auto" w:frame="1"/>
-        </w:rPr>
-        <w:t>&lt;!DOCTYPE</w:t>
-      </w:r>
-      <w:proofErr w:type="gramEnd"/>
-      <w:r>
-        <w:rPr>
-          <w:rFonts w:ascii="Segoe UI" w:hAnsi="Segoe UI" w:cs="Segoe UI"/>
-          <w:color w:val="000000"/>
-          <w:bdr w:val="none" w:sz="0" w:space="0" w:color="auto" w:frame="1"/>
-        </w:rPr>
-        <w:t> html</w:t>
+      <w:r>
+        <w:rPr>
+          <w:rFonts w:ascii="Segoe UI" w:hAnsi="Segoe UI" w:cs="Segoe UI"/>
+          <w:color w:val="000000"/>
+          <w:bdr w:val="none" w:sz="0" w:space="0" w:color="auto" w:frame="1"/>
+        </w:rPr>
+        <w:t>&lt;!DOCTYPE html</w:t>
       </w:r>
       <w:r>
         <w:rPr>
@@ -9227,7 +8171,32 @@
           <w:color w:val="0000FF"/>
           <w:bdr w:val="none" w:sz="0" w:space="0" w:color="auto" w:frame="1"/>
         </w:rPr>
-        <w:t>"https://www.google</w:t>
+        <w:t>"https://www.google.com/"</w:t>
+      </w:r>
+      <w:r>
+        <w:rPr>
+          <w:rFonts w:ascii="Segoe UI" w:hAnsi="Segoe UI" w:cs="Segoe UI"/>
+          <w:color w:val="000000"/>
+          <w:bdr w:val="none" w:sz="0" w:space="0" w:color="auto" w:frame="1"/>
+        </w:rPr>
+        <w:t> </w:t>
+      </w:r>
+      <w:r>
+        <w:rPr>
+          <w:rStyle w:val="attribute"/>
+          <w:rFonts w:ascii="Segoe UI" w:hAnsi="Segoe UI" w:cs="Segoe UI"/>
+          <w:color w:val="FF0000"/>
+          <w:bdr w:val="none" w:sz="0" w:space="0" w:color="auto" w:frame="1"/>
+        </w:rPr>
+        <w:t>target</w:t>
+      </w:r>
+      <w:r>
+        <w:rPr>
+          <w:rFonts w:ascii="Segoe UI" w:hAnsi="Segoe UI" w:cs="Segoe UI"/>
+          <w:color w:val="000000"/>
+          <w:bdr w:val="none" w:sz="0" w:space="0" w:color="auto" w:frame="1"/>
+        </w:rPr>
+        <w:t>=</w:t>
       </w:r>
       <w:r>
         <w:rPr>
@@ -9236,40 +8205,6 @@
           <w:color w:val="0000FF"/>
           <w:bdr w:val="none" w:sz="0" w:space="0" w:color="auto" w:frame="1"/>
         </w:rPr>
-        <w:t>.com/"</w:t>
-      </w:r>
-      <w:r>
-        <w:rPr>
-          <w:rFonts w:ascii="Segoe UI" w:hAnsi="Segoe UI" w:cs="Segoe UI"/>
-          <w:color w:val="000000"/>
-          <w:bdr w:val="none" w:sz="0" w:space="0" w:color="auto" w:frame="1"/>
-        </w:rPr>
-        <w:t> </w:t>
-      </w:r>
-      <w:r>
-        <w:rPr>
-          <w:rStyle w:val="attribute"/>
-          <w:rFonts w:ascii="Segoe UI" w:hAnsi="Segoe UI" w:cs="Segoe UI"/>
-          <w:color w:val="FF0000"/>
-          <w:bdr w:val="none" w:sz="0" w:space="0" w:color="auto" w:frame="1"/>
-        </w:rPr>
-        <w:t>target</w:t>
-      </w:r>
-      <w:r>
-        <w:rPr>
-          <w:rFonts w:ascii="Segoe UI" w:hAnsi="Segoe UI" w:cs="Segoe UI"/>
-          <w:color w:val="000000"/>
-          <w:bdr w:val="none" w:sz="0" w:space="0" w:color="auto" w:frame="1"/>
-        </w:rPr>
-        <w:t>=</w:t>
-      </w:r>
-      <w:r>
-        <w:rPr>
-          <w:rStyle w:val="attribute-value"/>
-          <w:rFonts w:ascii="Segoe UI" w:hAnsi="Segoe UI" w:cs="Segoe UI"/>
-          <w:color w:val="0000FF"/>
-          <w:bdr w:val="none" w:sz="0" w:space="0" w:color="auto" w:frame="1"/>
-        </w:rPr>
         <w:t>"_blank"</w:t>
       </w:r>
       <w:r>
@@ -9330,16 +8265,7 @@
           <w:color w:val="000000"/>
           <w:bdr w:val="none" w:sz="0" w:space="0" w:color="auto" w:frame="1"/>
         </w:rPr>
-        <w:t>to go on home page of </w:t>
-      </w:r>
-      <w:proofErr w:type="gramStart"/>
-      <w:r>
-        <w:rPr>
-          <w:rFonts w:ascii="Segoe UI" w:hAnsi="Segoe UI" w:cs="Segoe UI"/>
-          <w:color w:val="000000"/>
-          <w:bdr w:val="none" w:sz="0" w:space="0" w:color="auto" w:frame="1"/>
-        </w:rPr>
-        <w:t>JavaTpoint.</w:t>
+        <w:t>to go on home page of JavaTpoint.</w:t>
       </w:r>
       <w:r>
         <w:rPr>
@@ -9350,19 +8276,7 @@
           <w:color w:val="006699"/>
           <w:bdr w:val="none" w:sz="0" w:space="0" w:color="auto" w:frame="1"/>
         </w:rPr>
-        <w:t>&lt;</w:t>
-      </w:r>
-      <w:proofErr w:type="gramEnd"/>
-      <w:r>
-        <w:rPr>
-          <w:rStyle w:val="tag"/>
-          <w:rFonts w:ascii="Segoe UI" w:hAnsi="Segoe UI" w:cs="Segoe UI"/>
-          <w:b/>
-          <w:bCs/>
-          <w:color w:val="006699"/>
-          <w:bdr w:val="none" w:sz="0" w:space="0" w:color="auto" w:frame="1"/>
-        </w:rPr>
-        <w:t>/</w:t>
+        <w:t>&lt;/</w:t>
       </w:r>
       <w:r>
         <w:rPr>
@@ -9560,50 +8474,14 @@
           <w:bCs/>
           <w:color w:val="333333"/>
         </w:rPr>
-        <w:t xml:space="preserve">HTML </w:t>
-      </w:r>
-      <w:proofErr w:type="spellStart"/>
-      <w:r>
-        <w:rPr>
-          <w:rFonts w:ascii="Segoe UI" w:hAnsi="Segoe UI" w:cs="Segoe UI"/>
-          <w:b/>
-          <w:bCs/>
-          <w:color w:val="333333"/>
-        </w:rPr>
-        <w:t>img</w:t>
-      </w:r>
-      <w:proofErr w:type="spellEnd"/>
-      <w:r>
-        <w:rPr>
-          <w:rFonts w:ascii="Segoe UI" w:hAnsi="Segoe UI" w:cs="Segoe UI"/>
-          <w:b/>
-          <w:bCs/>
-          <w:color w:val="333333"/>
-        </w:rPr>
-        <w:t xml:space="preserve"> tag</w:t>
-      </w:r>
-      <w:r>
-        <w:rPr>
-          <w:rFonts w:ascii="Segoe UI" w:hAnsi="Segoe UI" w:cs="Segoe UI"/>
-          <w:color w:val="333333"/>
-        </w:rPr>
-        <w:t xml:space="preserve"> is used to display image on the web page. HTML </w:t>
-      </w:r>
-      <w:proofErr w:type="spellStart"/>
-      <w:r>
-        <w:rPr>
-          <w:rFonts w:ascii="Segoe UI" w:hAnsi="Segoe UI" w:cs="Segoe UI"/>
-          <w:color w:val="333333"/>
-        </w:rPr>
-        <w:t>img</w:t>
-      </w:r>
-      <w:proofErr w:type="spellEnd"/>
-      <w:r>
-        <w:rPr>
-          <w:rFonts w:ascii="Segoe UI" w:hAnsi="Segoe UI" w:cs="Segoe UI"/>
-          <w:color w:val="333333"/>
-        </w:rPr>
-        <w:t xml:space="preserve"> tag is an empty tag that contains attributes only, closing tags are not used in HTML image element.</w:t>
+        <w:t>HTML img tag</w:t>
+      </w:r>
+      <w:r>
+        <w:rPr>
+          <w:rFonts w:ascii="Segoe UI" w:hAnsi="Segoe UI" w:cs="Segoe UI"/>
+          <w:color w:val="333333"/>
+        </w:rPr>
+        <w:t> is used to display image on the web page. HTML img tag is an empty tag that contains attributes only, closing tags are not used in HTML image element.</w:t>
       </w:r>
     </w:p>
     <w:p>
@@ -9746,7 +8624,6 @@
         </w:rPr>
         <w:t>&lt;</w:t>
       </w:r>
-      <w:proofErr w:type="spellStart"/>
       <w:r>
         <w:rPr>
           <w:rStyle w:val="tag-name"/>
@@ -9758,7 +8635,6 @@
         </w:rPr>
         <w:t>img</w:t>
       </w:r>
-      <w:proofErr w:type="spellEnd"/>
       <w:r>
         <w:rPr>
           <w:rFonts w:ascii="Segoe UI" w:hAnsi="Segoe UI" w:cs="Segoe UI"/>
@@ -9767,7 +8643,6 @@
         </w:rPr>
         <w:t> </w:t>
       </w:r>
-      <w:proofErr w:type="spellStart"/>
       <w:r>
         <w:rPr>
           <w:rStyle w:val="attribute"/>
@@ -9777,7 +8652,6 @@
         </w:rPr>
         <w:t>src</w:t>
       </w:r>
-      <w:proofErr w:type="spellEnd"/>
       <w:r>
         <w:rPr>
           <w:rFonts w:ascii="Segoe UI" w:hAnsi="Segoe UI" w:cs="Segoe UI"/>
@@ -9877,8 +8751,8 @@
 </file>
 
 <file path=word/numbering.xml><?xml version="1.0" encoding="utf-8"?>
-<w:numbering xmlns:wpc="http://schemas.microsoft.com/office/word/2010/wordprocessingCanvas" xmlns:cx="http://schemas.microsoft.com/office/drawing/2014/chartex" xmlns:mc="http://schemas.openxmlformats.org/markup-compatibility/2006" xmlns:o="urn:schemas-microsoft-com:office:office" xmlns:r="http://schemas.openxmlformats.org/officeDocument/2006/relationships" xmlns:m="http://schemas.openxmlformats.org/officeDocument/2006/math" xmlns:v="urn:schemas-microsoft-com:vml" xmlns:wp14="http://schemas.microsoft.com/office/word/2010/wordprocessingDrawing" xmlns:wp="http://schemas.openxmlformats.org/drawingml/2006/wordprocessingDrawing" xmlns:w10="urn:schemas-microsoft-com:office:word" xmlns:w="http://schemas.openxmlformats.org/wordprocessingml/2006/main" xmlns:w14="http://schemas.microsoft.com/office/word/2010/wordml" xmlns:w15="http://schemas.microsoft.com/office/word/2012/wordml" xmlns:w16se="http://schemas.microsoft.com/office/word/2015/wordml/symex" xmlns:wpg="http://schemas.microsoft.com/office/word/2010/wordprocessingGroup" xmlns:wpi="http://schemas.microsoft.com/office/word/2010/wordprocessingInk" xmlns:wne="http://schemas.microsoft.com/office/word/2006/wordml" xmlns:wps="http://schemas.microsoft.com/office/word/2010/wordprocessingShape" mc:Ignorable="w14 w15 w16se wp14">
-  <w:abstractNum w:abstractNumId="0" w15:restartNumberingAfterBreak="0">
+<w:numbering xmlns:ve="http://schemas.openxmlformats.org/markup-compatibility/2006" xmlns:o="urn:schemas-microsoft-com:office:office" xmlns:r="http://schemas.openxmlformats.org/officeDocument/2006/relationships" xmlns:m="http://schemas.openxmlformats.org/officeDocument/2006/math" xmlns:v="urn:schemas-microsoft-com:vml" xmlns:wp="http://schemas.openxmlformats.org/drawingml/2006/wordprocessingDrawing" xmlns:w10="urn:schemas-microsoft-com:office:word" xmlns:w="http://schemas.openxmlformats.org/wordprocessingml/2006/main" xmlns:wne="http://schemas.microsoft.com/office/word/2006/wordml">
+  <w:abstractNum w:abstractNumId="0">
     <w:nsid w:val="046C42FE"/>
     <w:multiLevelType w:val="multilevel"/>
     <w:tmpl w:val="A8900FDA"/>
@@ -9991,7 +8865,7 @@
       </w:pPr>
     </w:lvl>
   </w:abstractNum>
-  <w:abstractNum w:abstractNumId="1" w15:restartNumberingAfterBreak="0">
+  <w:abstractNum w:abstractNumId="1">
     <w:nsid w:val="12673DF8"/>
     <w:multiLevelType w:val="multilevel"/>
     <w:tmpl w:val="30A698E2"/>
@@ -10104,7 +8978,7 @@
       </w:pPr>
     </w:lvl>
   </w:abstractNum>
-  <w:abstractNum w:abstractNumId="2" w15:restartNumberingAfterBreak="0">
+  <w:abstractNum w:abstractNumId="2">
     <w:nsid w:val="13D75927"/>
     <w:multiLevelType w:val="multilevel"/>
     <w:tmpl w:val="EBA0DEE8"/>
@@ -10253,7 +9127,7 @@
       </w:rPr>
     </w:lvl>
   </w:abstractNum>
-  <w:abstractNum w:abstractNumId="3" w15:restartNumberingAfterBreak="0">
+  <w:abstractNum w:abstractNumId="3">
     <w:nsid w:val="177404A0"/>
     <w:multiLevelType w:val="multilevel"/>
     <w:tmpl w:val="4ADC7172"/>
@@ -10402,7 +9276,7 @@
       </w:rPr>
     </w:lvl>
   </w:abstractNum>
-  <w:abstractNum w:abstractNumId="4" w15:restartNumberingAfterBreak="0">
+  <w:abstractNum w:abstractNumId="4">
     <w:nsid w:val="1A184C34"/>
     <w:multiLevelType w:val="multilevel"/>
     <w:tmpl w:val="42FAEA16"/>
@@ -10515,7 +9389,7 @@
       </w:pPr>
     </w:lvl>
   </w:abstractNum>
-  <w:abstractNum w:abstractNumId="5" w15:restartNumberingAfterBreak="0">
+  <w:abstractNum w:abstractNumId="5">
     <w:nsid w:val="2C0F700B"/>
     <w:multiLevelType w:val="multilevel"/>
     <w:tmpl w:val="2C7C1FD4"/>
@@ -10664,7 +9538,7 @@
       </w:rPr>
     </w:lvl>
   </w:abstractNum>
-  <w:abstractNum w:abstractNumId="6" w15:restartNumberingAfterBreak="0">
+  <w:abstractNum w:abstractNumId="6">
     <w:nsid w:val="352C20EB"/>
     <w:multiLevelType w:val="multilevel"/>
     <w:tmpl w:val="0068135A"/>
@@ -10777,7 +9651,7 @@
       </w:pPr>
     </w:lvl>
   </w:abstractNum>
-  <w:abstractNum w:abstractNumId="7" w15:restartNumberingAfterBreak="0">
+  <w:abstractNum w:abstractNumId="7">
     <w:nsid w:val="413E3796"/>
     <w:multiLevelType w:val="multilevel"/>
     <w:tmpl w:val="7BAE2F5A"/>
@@ -10890,7 +9764,7 @@
       </w:pPr>
     </w:lvl>
   </w:abstractNum>
-  <w:abstractNum w:abstractNumId="8" w15:restartNumberingAfterBreak="0">
+  <w:abstractNum w:abstractNumId="8">
     <w:nsid w:val="42167B34"/>
     <w:multiLevelType w:val="multilevel"/>
     <w:tmpl w:val="88A0DAA6"/>
@@ -11039,7 +9913,7 @@
       </w:rPr>
     </w:lvl>
   </w:abstractNum>
-  <w:abstractNum w:abstractNumId="9" w15:restartNumberingAfterBreak="0">
+  <w:abstractNum w:abstractNumId="9">
     <w:nsid w:val="4715317B"/>
     <w:multiLevelType w:val="multilevel"/>
     <w:tmpl w:val="F8A68204"/>
@@ -11188,7 +10062,7 @@
       </w:rPr>
     </w:lvl>
   </w:abstractNum>
-  <w:abstractNum w:abstractNumId="10" w15:restartNumberingAfterBreak="0">
+  <w:abstractNum w:abstractNumId="10">
     <w:nsid w:val="47D27AB9"/>
     <w:multiLevelType w:val="multilevel"/>
     <w:tmpl w:val="AA142B3C"/>
@@ -11301,7 +10175,7 @@
       </w:pPr>
     </w:lvl>
   </w:abstractNum>
-  <w:abstractNum w:abstractNumId="11" w15:restartNumberingAfterBreak="0">
+  <w:abstractNum w:abstractNumId="11">
     <w:nsid w:val="4F7D2974"/>
     <w:multiLevelType w:val="multilevel"/>
     <w:tmpl w:val="E8E8A364"/>
@@ -11414,7 +10288,7 @@
       </w:pPr>
     </w:lvl>
   </w:abstractNum>
-  <w:abstractNum w:abstractNumId="12" w15:restartNumberingAfterBreak="0">
+  <w:abstractNum w:abstractNumId="12">
     <w:nsid w:val="536C26EF"/>
     <w:multiLevelType w:val="multilevel"/>
     <w:tmpl w:val="BF74620C"/>
@@ -11563,7 +10437,7 @@
       </w:rPr>
     </w:lvl>
   </w:abstractNum>
-  <w:abstractNum w:abstractNumId="13" w15:restartNumberingAfterBreak="0">
+  <w:abstractNum w:abstractNumId="13">
     <w:nsid w:val="57477494"/>
     <w:multiLevelType w:val="multilevel"/>
     <w:tmpl w:val="42588050"/>
@@ -11676,7 +10550,7 @@
       </w:pPr>
     </w:lvl>
   </w:abstractNum>
-  <w:abstractNum w:abstractNumId="14" w15:restartNumberingAfterBreak="0">
+  <w:abstractNum w:abstractNumId="14">
     <w:nsid w:val="70CD40B6"/>
     <w:multiLevelType w:val="multilevel"/>
     <w:tmpl w:val="B0B25092"/>
@@ -11789,7 +10663,7 @@
       </w:pPr>
     </w:lvl>
   </w:abstractNum>
-  <w:abstractNum w:abstractNumId="15" w15:restartNumberingAfterBreak="0">
+  <w:abstractNum w:abstractNumId="15">
     <w:nsid w:val="71645A89"/>
     <w:multiLevelType w:val="multilevel"/>
     <w:tmpl w:val="1A0C7EDA"/>
@@ -11938,7 +10812,7 @@
       </w:rPr>
     </w:lvl>
   </w:abstractNum>
-  <w:abstractNum w:abstractNumId="16" w15:restartNumberingAfterBreak="0">
+  <w:abstractNum w:abstractNumId="16">
     <w:nsid w:val="71DE2CD3"/>
     <w:multiLevelType w:val="multilevel"/>
     <w:tmpl w:val="8BD02928"/>
@@ -12051,7 +10925,7 @@
       </w:pPr>
     </w:lvl>
   </w:abstractNum>
-  <w:abstractNum w:abstractNumId="17" w15:restartNumberingAfterBreak="0">
+  <w:abstractNum w:abstractNumId="17">
     <w:nsid w:val="7CAA5652"/>
     <w:multiLevelType w:val="multilevel"/>
     <w:tmpl w:val="AD308D42"/>
@@ -12222,7 +11096,7 @@
 </file>
 
 <file path=word/styles.xml><?xml version="1.0" encoding="utf-8"?>
-<w:styles xmlns:mc="http://schemas.openxmlformats.org/markup-compatibility/2006" xmlns:r="http://schemas.openxmlformats.org/officeDocument/2006/relationships" xmlns:w="http://schemas.openxmlformats.org/wordprocessingml/2006/main" xmlns:w14="http://schemas.microsoft.com/office/word/2010/wordml" xmlns:w15="http://schemas.microsoft.com/office/word/2012/wordml" xmlns:w16se="http://schemas.microsoft.com/office/word/2015/wordml/symex" mc:Ignorable="w14 w15 w16se">
+<w:styles xmlns:r="http://schemas.openxmlformats.org/officeDocument/2006/relationships" xmlns:w="http://schemas.openxmlformats.org/wordprocessingml/2006/main">
   <w:docDefaults>
     <w:rPrDefault>
       <w:rPr>
@@ -12238,382 +11112,149 @@
       </w:pPr>
     </w:pPrDefault>
   </w:docDefaults>
-  <w:latentStyles w:defLockedState="0" w:defUIPriority="99" w:defSemiHidden="0" w:defUnhideWhenUsed="0" w:defQFormat="0" w:count="371">
-    <w:lsdException w:name="Normal" w:uiPriority="0" w:qFormat="1"/>
-    <w:lsdException w:name="heading 1" w:uiPriority="9" w:qFormat="1"/>
-    <w:lsdException w:name="heading 2" w:semiHidden="1" w:uiPriority="9" w:unhideWhenUsed="1" w:qFormat="1"/>
-    <w:lsdException w:name="heading 3" w:semiHidden="1" w:uiPriority="9" w:unhideWhenUsed="1" w:qFormat="1"/>
-    <w:lsdException w:name="heading 4" w:semiHidden="1" w:uiPriority="9" w:unhideWhenUsed="1" w:qFormat="1"/>
-    <w:lsdException w:name="heading 5" w:semiHidden="1" w:uiPriority="9" w:unhideWhenUsed="1" w:qFormat="1"/>
-    <w:lsdException w:name="heading 6" w:semiHidden="1" w:uiPriority="9" w:unhideWhenUsed="1" w:qFormat="1"/>
-    <w:lsdException w:name="heading 7" w:semiHidden="1" w:uiPriority="9" w:unhideWhenUsed="1" w:qFormat="1"/>
-    <w:lsdException w:name="heading 8" w:semiHidden="1" w:uiPriority="9" w:unhideWhenUsed="1" w:qFormat="1"/>
-    <w:lsdException w:name="heading 9" w:semiHidden="1" w:uiPriority="9" w:unhideWhenUsed="1" w:qFormat="1"/>
-    <w:lsdException w:name="index 1" w:semiHidden="1" w:unhideWhenUsed="1"/>
-    <w:lsdException w:name="index 2" w:semiHidden="1" w:unhideWhenUsed="1"/>
-    <w:lsdException w:name="index 3" w:semiHidden="1" w:unhideWhenUsed="1"/>
-    <w:lsdException w:name="index 4" w:semiHidden="1" w:unhideWhenUsed="1"/>
-    <w:lsdException w:name="index 5" w:semiHidden="1" w:unhideWhenUsed="1"/>
-    <w:lsdException w:name="index 6" w:semiHidden="1" w:unhideWhenUsed="1"/>
-    <w:lsdException w:name="index 7" w:semiHidden="1" w:unhideWhenUsed="1"/>
-    <w:lsdException w:name="index 8" w:semiHidden="1" w:unhideWhenUsed="1"/>
-    <w:lsdException w:name="index 9" w:semiHidden="1" w:unhideWhenUsed="1"/>
-    <w:lsdException w:name="toc 1" w:semiHidden="1" w:uiPriority="39" w:unhideWhenUsed="1"/>
-    <w:lsdException w:name="toc 2" w:semiHidden="1" w:uiPriority="39" w:unhideWhenUsed="1"/>
-    <w:lsdException w:name="toc 3" w:semiHidden="1" w:uiPriority="39" w:unhideWhenUsed="1"/>
-    <w:lsdException w:name="toc 4" w:semiHidden="1" w:uiPriority="39" w:unhideWhenUsed="1"/>
-    <w:lsdException w:name="toc 5" w:semiHidden="1" w:uiPriority="39" w:unhideWhenUsed="1"/>
-    <w:lsdException w:name="toc 6" w:semiHidden="1" w:uiPriority="39" w:unhideWhenUsed="1"/>
-    <w:lsdException w:name="toc 7" w:semiHidden="1" w:uiPriority="39" w:unhideWhenUsed="1"/>
-    <w:lsdException w:name="toc 8" w:semiHidden="1" w:uiPriority="39" w:unhideWhenUsed="1"/>
-    <w:lsdException w:name="toc 9" w:semiHidden="1" w:uiPriority="39" w:unhideWhenUsed="1"/>
-    <w:lsdException w:name="Normal Indent" w:semiHidden="1" w:unhideWhenUsed="1"/>
-    <w:lsdException w:name="footnote text" w:semiHidden="1" w:unhideWhenUsed="1"/>
-    <w:lsdException w:name="annotation text" w:semiHidden="1" w:unhideWhenUsed="1"/>
-    <w:lsdException w:name="header" w:semiHidden="1" w:unhideWhenUsed="1"/>
-    <w:lsdException w:name="footer" w:semiHidden="1" w:unhideWhenUsed="1"/>
-    <w:lsdException w:name="index heading" w:semiHidden="1" w:unhideWhenUsed="1"/>
-    <w:lsdException w:name="caption" w:semiHidden="1" w:uiPriority="35" w:unhideWhenUsed="1" w:qFormat="1"/>
-    <w:lsdException w:name="table of figures" w:semiHidden="1" w:unhideWhenUsed="1"/>
-    <w:lsdException w:name="envelope address" w:semiHidden="1" w:unhideWhenUsed="1"/>
-    <w:lsdException w:name="envelope return" w:semiHidden="1" w:unhideWhenUsed="1"/>
-    <w:lsdException w:name="footnote reference" w:semiHidden="1" w:unhideWhenUsed="1"/>
-    <w:lsdException w:name="annotation reference" w:semiHidden="1" w:unhideWhenUsed="1"/>
-    <w:lsdException w:name="line number" w:semiHidden="1" w:unhideWhenUsed="1"/>
-    <w:lsdException w:name="page number" w:semiHidden="1" w:unhideWhenUsed="1"/>
-    <w:lsdException w:name="endnote reference" w:semiHidden="1" w:unhideWhenUsed="1"/>
-    <w:lsdException w:name="endnote text" w:semiHidden="1" w:unhideWhenUsed="1"/>
-    <w:lsdException w:name="table of authorities" w:semiHidden="1" w:unhideWhenUsed="1"/>
-    <w:lsdException w:name="macro" w:semiHidden="1" w:unhideWhenUsed="1"/>
-    <w:lsdException w:name="toa heading" w:semiHidden="1" w:unhideWhenUsed="1"/>
-    <w:lsdException w:name="List" w:semiHidden="1" w:unhideWhenUsed="1"/>
-    <w:lsdException w:name="List Bullet" w:semiHidden="1" w:unhideWhenUsed="1"/>
-    <w:lsdException w:name="List Number" w:semiHidden="1" w:unhideWhenUsed="1"/>
-    <w:lsdException w:name="List 2" w:semiHidden="1" w:unhideWhenUsed="1"/>
-    <w:lsdException w:name="List 3" w:semiHidden="1" w:unhideWhenUsed="1"/>
-    <w:lsdException w:name="List 4" w:semiHidden="1" w:unhideWhenUsed="1"/>
-    <w:lsdException w:name="List 5" w:semiHidden="1" w:unhideWhenUsed="1"/>
-    <w:lsdException w:name="List Bullet 2" w:semiHidden="1" w:unhideWhenUsed="1"/>
-    <w:lsdException w:name="List Bullet 3" w:semiHidden="1" w:unhideWhenUsed="1"/>
-    <w:lsdException w:name="List Bullet 4" w:semiHidden="1" w:unhideWhenUsed="1"/>
-    <w:lsdException w:name="List Bullet 5" w:semiHidden="1" w:unhideWhenUsed="1"/>
-    <w:lsdException w:name="List Number 2" w:semiHidden="1" w:unhideWhenUsed="1"/>
-    <w:lsdException w:name="List Number 3" w:semiHidden="1" w:unhideWhenUsed="1"/>
-    <w:lsdException w:name="List Number 4" w:semiHidden="1" w:unhideWhenUsed="1"/>
-    <w:lsdException w:name="List Number 5" w:semiHidden="1" w:unhideWhenUsed="1"/>
-    <w:lsdException w:name="Title" w:uiPriority="10" w:qFormat="1"/>
-    <w:lsdException w:name="Closing" w:semiHidden="1" w:unhideWhenUsed="1"/>
-    <w:lsdException w:name="Signature" w:semiHidden="1" w:unhideWhenUsed="1"/>
-    <w:lsdException w:name="Default Paragraph Font" w:semiHidden="1" w:uiPriority="1" w:unhideWhenUsed="1"/>
-    <w:lsdException w:name="Body Text" w:semiHidden="1" w:unhideWhenUsed="1"/>
-    <w:lsdException w:name="Body Text Indent" w:semiHidden="1" w:unhideWhenUsed="1"/>
-    <w:lsdException w:name="List Continue" w:semiHidden="1" w:unhideWhenUsed="1"/>
-    <w:lsdException w:name="List Continue 2" w:semiHidden="1" w:unhideWhenUsed="1"/>
-    <w:lsdException w:name="List Continue 3" w:semiHidden="1" w:unhideWhenUsed="1"/>
-    <w:lsdException w:name="List Continue 4" w:semiHidden="1" w:unhideWhenUsed="1"/>
-    <w:lsdException w:name="List Continue 5" w:semiHidden="1" w:unhideWhenUsed="1"/>
-    <w:lsdException w:name="Message Header" w:semiHidden="1" w:unhideWhenUsed="1"/>
-    <w:lsdException w:name="Subtitle" w:uiPriority="11" w:qFormat="1"/>
-    <w:lsdException w:name="Salutation" w:semiHidden="1" w:unhideWhenUsed="1"/>
-    <w:lsdException w:name="Date" w:semiHidden="1" w:unhideWhenUsed="1"/>
-    <w:lsdException w:name="Body Text First Indent" w:semiHidden="1" w:unhideWhenUsed="1"/>
-    <w:lsdException w:name="Body Text First Indent 2" w:semiHidden="1" w:unhideWhenUsed="1"/>
-    <w:lsdException w:name="Note Heading" w:semiHidden="1" w:unhideWhenUsed="1"/>
-    <w:lsdException w:name="Body Text 2" w:semiHidden="1" w:unhideWhenUsed="1"/>
-    <w:lsdException w:name="Body Text 3" w:semiHidden="1" w:unhideWhenUsed="1"/>
-    <w:lsdException w:name="Body Text Indent 2" w:semiHidden="1" w:unhideWhenUsed="1"/>
-    <w:lsdException w:name="Body Text Indent 3" w:semiHidden="1" w:unhideWhenUsed="1"/>
-    <w:lsdException w:name="Block Text" w:semiHidden="1" w:unhideWhenUsed="1"/>
-    <w:lsdException w:name="Hyperlink" w:semiHidden="1" w:unhideWhenUsed="1"/>
-    <w:lsdException w:name="FollowedHyperlink" w:semiHidden="1" w:unhideWhenUsed="1"/>
-    <w:lsdException w:name="Strong" w:uiPriority="22" w:qFormat="1"/>
-    <w:lsdException w:name="Emphasis" w:uiPriority="20" w:qFormat="1"/>
-    <w:lsdException w:name="Document Map" w:semiHidden="1" w:unhideWhenUsed="1"/>
-    <w:lsdException w:name="Plain Text" w:semiHidden="1" w:unhideWhenUsed="1"/>
-    <w:lsdException w:name="E-mail Signature" w:semiHidden="1" w:unhideWhenUsed="1"/>
-    <w:lsdException w:name="HTML Top of Form" w:semiHidden="1" w:unhideWhenUsed="1"/>
-    <w:lsdException w:name="HTML Bottom of Form" w:semiHidden="1" w:unhideWhenUsed="1"/>
-    <w:lsdException w:name="Normal (Web)" w:semiHidden="1" w:unhideWhenUsed="1"/>
-    <w:lsdException w:name="HTML Acronym" w:semiHidden="1" w:unhideWhenUsed="1"/>
-    <w:lsdException w:name="HTML Address" w:semiHidden="1" w:unhideWhenUsed="1"/>
-    <w:lsdException w:name="HTML Cite" w:semiHidden="1" w:unhideWhenUsed="1"/>
-    <w:lsdException w:name="HTML Code" w:semiHidden="1" w:unhideWhenUsed="1"/>
-    <w:lsdException w:name="HTML Definition" w:semiHidden="1" w:unhideWhenUsed="1"/>
-    <w:lsdException w:name="HTML Keyboard" w:semiHidden="1" w:unhideWhenUsed="1"/>
-    <w:lsdException w:name="HTML Preformatted" w:semiHidden="1" w:unhideWhenUsed="1"/>
-    <w:lsdException w:name="HTML Sample" w:semiHidden="1" w:unhideWhenUsed="1"/>
-    <w:lsdException w:name="HTML Typewriter" w:semiHidden="1" w:unhideWhenUsed="1"/>
-    <w:lsdException w:name="HTML Variable" w:semiHidden="1" w:unhideWhenUsed="1"/>
-    <w:lsdException w:name="Normal Table" w:semiHidden="1" w:unhideWhenUsed="1"/>
-    <w:lsdException w:name="annotation subject" w:semiHidden="1" w:unhideWhenUsed="1"/>
-    <w:lsdException w:name="No List" w:semiHidden="1" w:unhideWhenUsed="1"/>
-    <w:lsdException w:name="Outline List 1" w:semiHidden="1" w:unhideWhenUsed="1"/>
-    <w:lsdException w:name="Outline List 2" w:semiHidden="1" w:unhideWhenUsed="1"/>
-    <w:lsdException w:name="Outline List 3" w:semiHidden="1" w:unhideWhenUsed="1"/>
-    <w:lsdException w:name="Table Simple 1" w:semiHidden="1" w:unhideWhenUsed="1"/>
-    <w:lsdException w:name="Table Simple 2" w:semiHidden="1" w:unhideWhenUsed="1"/>
-    <w:lsdException w:name="Table Simple 3" w:semiHidden="1" w:unhideWhenUsed="1"/>
-    <w:lsdException w:name="Table Classic 1" w:semiHidden="1" w:unhideWhenUsed="1"/>
-    <w:lsdException w:name="Table Classic 2" w:semiHidden="1" w:unhideWhenUsed="1"/>
-    <w:lsdException w:name="Table Classic 3" w:semiHidden="1" w:unhideWhenUsed="1"/>
-    <w:lsdException w:name="Table Classic 4" w:semiHidden="1" w:unhideWhenUsed="1"/>
-    <w:lsdException w:name="Table Colorful 1" w:semiHidden="1" w:unhideWhenUsed="1"/>
-    <w:lsdException w:name="Table Colorful 2" w:semiHidden="1" w:unhideWhenUsed="1"/>
-    <w:lsdException w:name="Table Colorful 3" w:semiHidden="1" w:unhideWhenUsed="1"/>
-    <w:lsdException w:name="Table Columns 1" w:semiHidden="1" w:unhideWhenUsed="1"/>
-    <w:lsdException w:name="Table Columns 2" w:semiHidden="1" w:unhideWhenUsed="1"/>
-    <w:lsdException w:name="Table Columns 3" w:semiHidden="1" w:unhideWhenUsed="1"/>
-    <w:lsdException w:name="Table Columns 4" w:semiHidden="1" w:unhideWhenUsed="1"/>
-    <w:lsdException w:name="Table Columns 5" w:semiHidden="1" w:unhideWhenUsed="1"/>
-    <w:lsdException w:name="Table Grid 1" w:semiHidden="1" w:unhideWhenUsed="1"/>
-    <w:lsdException w:name="Table Grid 2" w:semiHidden="1" w:unhideWhenUsed="1"/>
-    <w:lsdException w:name="Table Grid 3" w:semiHidden="1" w:unhideWhenUsed="1"/>
-    <w:lsdException w:name="Table Grid 4" w:semiHidden="1" w:unhideWhenUsed="1"/>
-    <w:lsdException w:name="Table Grid 5" w:semiHidden="1" w:unhideWhenUsed="1"/>
-    <w:lsdException w:name="Table Grid 6" w:semiHidden="1" w:unhideWhenUsed="1"/>
-    <w:lsdException w:name="Table Grid 7" w:semiHidden="1" w:unhideWhenUsed="1"/>
-    <w:lsdException w:name="Table Grid 8" w:semiHidden="1" w:unhideWhenUsed="1"/>
-    <w:lsdException w:name="Table List 1" w:semiHidden="1" w:unhideWhenUsed="1"/>
-    <w:lsdException w:name="Table List 2" w:semiHidden="1" w:unhideWhenUsed="1"/>
-    <w:lsdException w:name="Table List 3" w:semiHidden="1" w:unhideWhenUsed="1"/>
-    <w:lsdException w:name="Table List 4" w:semiHidden="1" w:unhideWhenUsed="1"/>
-    <w:lsdException w:name="Table List 5" w:semiHidden="1" w:unhideWhenUsed="1"/>
-    <w:lsdException w:name="Table List 6" w:semiHidden="1" w:unhideWhenUsed="1"/>
-    <w:lsdException w:name="Table List 7" w:semiHidden="1" w:unhideWhenUsed="1"/>
-    <w:lsdException w:name="Table List 8" w:semiHidden="1" w:unhideWhenUsed="1"/>
-    <w:lsdException w:name="Table 3D effects 1" w:semiHidden="1" w:unhideWhenUsed="1"/>
-    <w:lsdException w:name="Table 3D effects 2" w:semiHidden="1" w:unhideWhenUsed="1"/>
-    <w:lsdException w:name="Table 3D effects 3" w:semiHidden="1" w:unhideWhenUsed="1"/>
-    <w:lsdException w:name="Table Contemporary" w:semiHidden="1" w:unhideWhenUsed="1"/>
-    <w:lsdException w:name="Table Elegant" w:semiHidden="1" w:unhideWhenUsed="1"/>
-    <w:lsdException w:name="Table Professional" w:semiHidden="1" w:unhideWhenUsed="1"/>
-    <w:lsdException w:name="Table Subtle 1" w:semiHidden="1" w:unhideWhenUsed="1"/>
-    <w:lsdException w:name="Table Subtle 2" w:semiHidden="1" w:unhideWhenUsed="1"/>
-    <w:lsdException w:name="Table Web 1" w:semiHidden="1" w:unhideWhenUsed="1"/>
-    <w:lsdException w:name="Table Web 2" w:semiHidden="1" w:unhideWhenUsed="1"/>
-    <w:lsdException w:name="Table Web 3" w:semiHidden="1" w:unhideWhenUsed="1"/>
-    <w:lsdException w:name="Balloon Text" w:semiHidden="1" w:unhideWhenUsed="1"/>
-    <w:lsdException w:name="Table Grid" w:uiPriority="39"/>
-    <w:lsdException w:name="Table Theme" w:semiHidden="1" w:unhideWhenUsed="1"/>
-    <w:lsdException w:name="Placeholder Text" w:semiHidden="1"/>
-    <w:lsdException w:name="No Spacing" w:uiPriority="1" w:qFormat="1"/>
-    <w:lsdException w:name="Light Shading" w:uiPriority="60"/>
-    <w:lsdException w:name="Light List" w:uiPriority="61"/>
-    <w:lsdException w:name="Light Grid" w:uiPriority="62"/>
-    <w:lsdException w:name="Medium Shading 1" w:uiPriority="63"/>
-    <w:lsdException w:name="Medium Shading 2" w:uiPriority="64"/>
-    <w:lsdException w:name="Medium List 1" w:uiPriority="65"/>
-    <w:lsdException w:name="Medium List 2" w:uiPriority="66"/>
-    <w:lsdException w:name="Medium Grid 1" w:uiPriority="67"/>
-    <w:lsdException w:name="Medium Grid 2" w:uiPriority="68"/>
-    <w:lsdException w:name="Medium Grid 3" w:uiPriority="69"/>
-    <w:lsdException w:name="Dark List" w:uiPriority="70"/>
-    <w:lsdException w:name="Colorful Shading" w:uiPriority="71"/>
-    <w:lsdException w:name="Colorful List" w:uiPriority="72"/>
-    <w:lsdException w:name="Colorful Grid" w:uiPriority="73"/>
-    <w:lsdException w:name="Light Shading Accent 1" w:uiPriority="60"/>
-    <w:lsdException w:name="Light List Accent 1" w:uiPriority="61"/>
-    <w:lsdException w:name="Light Grid Accent 1" w:uiPriority="62"/>
-    <w:lsdException w:name="Medium Shading 1 Accent 1" w:uiPriority="63"/>
-    <w:lsdException w:name="Medium Shading 2 Accent 1" w:uiPriority="64"/>
-    <w:lsdException w:name="Medium List 1 Accent 1" w:uiPriority="65"/>
-    <w:lsdException w:name="Revision" w:semiHidden="1"/>
-    <w:lsdException w:name="List Paragraph" w:uiPriority="34" w:qFormat="1"/>
-    <w:lsdException w:name="Quote" w:uiPriority="29" w:qFormat="1"/>
-    <w:lsdException w:name="Intense Quote" w:uiPriority="30" w:qFormat="1"/>
-    <w:lsdException w:name="Medium List 2 Accent 1" w:uiPriority="66"/>
-    <w:lsdException w:name="Medium Grid 1 Accent 1" w:uiPriority="67"/>
-    <w:lsdException w:name="Medium Grid 2 Accent 1" w:uiPriority="68"/>
-    <w:lsdException w:name="Medium Grid 3 Accent 1" w:uiPriority="69"/>
-    <w:lsdException w:name="Dark List Accent 1" w:uiPriority="70"/>
-    <w:lsdException w:name="Colorful Shading Accent 1" w:uiPriority="71"/>
-    <w:lsdException w:name="Colorful List Accent 1" w:uiPriority="72"/>
-    <w:lsdException w:name="Colorful Grid Accent 1" w:uiPriority="73"/>
-    <w:lsdException w:name="Light Shading Accent 2" w:uiPriority="60"/>
-    <w:lsdException w:name="Light List Accent 2" w:uiPriority="61"/>
-    <w:lsdException w:name="Light Grid Accent 2" w:uiPriority="62"/>
-    <w:lsdException w:name="Medium Shading 1 Accent 2" w:uiPriority="63"/>
-    <w:lsdException w:name="Medium Shading 2 Accent 2" w:uiPriority="64"/>
-    <w:lsdException w:name="Medium List 1 Accent 2" w:uiPriority="65"/>
-    <w:lsdException w:name="Medium List 2 Accent 2" w:uiPriority="66"/>
-    <w:lsdException w:name="Medium Grid 1 Accent 2" w:uiPriority="67"/>
-    <w:lsdException w:name="Medium Grid 2 Accent 2" w:uiPriority="68"/>
-    <w:lsdException w:name="Medium Grid 3 Accent 2" w:uiPriority="69"/>
-    <w:lsdException w:name="Dark List Accent 2" w:uiPriority="70"/>
-    <w:lsdException w:name="Colorful Shading Accent 2" w:uiPriority="71"/>
-    <w:lsdException w:name="Colorful List Accent 2" w:uiPriority="72"/>
-    <w:lsdException w:name="Colorful Grid Accent 2" w:uiPriority="73"/>
-    <w:lsdException w:name="Light Shading Accent 3" w:uiPriority="60"/>
-    <w:lsdException w:name="Light List Accent 3" w:uiPriority="61"/>
-    <w:lsdException w:name="Light Grid Accent 3" w:uiPriority="62"/>
-    <w:lsdException w:name="Medium Shading 1 Accent 3" w:uiPriority="63"/>
-    <w:lsdException w:name="Medium Shading 2 Accent 3" w:uiPriority="64"/>
-    <w:lsdException w:name="Medium List 1 Accent 3" w:uiPriority="65"/>
-    <w:lsdException w:name="Medium List 2 Accent 3" w:uiPriority="66"/>
-    <w:lsdException w:name="Medium Grid 1 Accent 3" w:uiPriority="67"/>
-    <w:lsdException w:name="Medium Grid 2 Accent 3" w:uiPriority="68"/>
-    <w:lsdException w:name="Medium Grid 3 Accent 3" w:uiPriority="69"/>
-    <w:lsdException w:name="Dark List Accent 3" w:uiPriority="70"/>
-    <w:lsdException w:name="Colorful Shading Accent 3" w:uiPriority="71"/>
-    <w:lsdException w:name="Colorful List Accent 3" w:uiPriority="72"/>
-    <w:lsdException w:name="Colorful Grid Accent 3" w:uiPriority="73"/>
-    <w:lsdException w:name="Light Shading Accent 4" w:uiPriority="60"/>
-    <w:lsdException w:name="Light List Accent 4" w:uiPriority="61"/>
-    <w:lsdException w:name="Light Grid Accent 4" w:uiPriority="62"/>
-    <w:lsdException w:name="Medium Shading 1 Accent 4" w:uiPriority="63"/>
-    <w:lsdException w:name="Medium Shading 2 Accent 4" w:uiPriority="64"/>
-    <w:lsdException w:name="Medium List 1 Accent 4" w:uiPriority="65"/>
-    <w:lsdException w:name="Medium List 2 Accent 4" w:uiPriority="66"/>
-    <w:lsdException w:name="Medium Grid 1 Accent 4" w:uiPriority="67"/>
-    <w:lsdException w:name="Medium Grid 2 Accent 4" w:uiPriority="68"/>
-    <w:lsdException w:name="Medium Grid 3 Accent 4" w:uiPriority="69"/>
-    <w:lsdException w:name="Dark List Accent 4" w:uiPriority="70"/>
-    <w:lsdException w:name="Colorful Shading Accent 4" w:uiPriority="71"/>
-    <w:lsdException w:name="Colorful List Accent 4" w:uiPriority="72"/>
-    <w:lsdException w:name="Colorful Grid Accent 4" w:uiPriority="73"/>
-    <w:lsdException w:name="Light Shading Accent 5" w:uiPriority="60"/>
-    <w:lsdException w:name="Light List Accent 5" w:uiPriority="61"/>
-    <w:lsdException w:name="Light Grid Accent 5" w:uiPriority="62"/>
-    <w:lsdException w:name="Medium Shading 1 Accent 5" w:uiPriority="63"/>
-    <w:lsdException w:name="Medium Shading 2 Accent 5" w:uiPriority="64"/>
-    <w:lsdException w:name="Medium List 1 Accent 5" w:uiPriority="65"/>
-    <w:lsdException w:name="Medium List 2 Accent 5" w:uiPriority="66"/>
-    <w:lsdException w:name="Medium Grid 1 Accent 5" w:uiPriority="67"/>
-    <w:lsdException w:name="Medium Grid 2 Accent 5" w:uiPriority="68"/>
-    <w:lsdException w:name="Medium Grid 3 Accent 5" w:uiPriority="69"/>
-    <w:lsdException w:name="Dark List Accent 5" w:uiPriority="70"/>
-    <w:lsdException w:name="Colorful Shading Accent 5" w:uiPriority="71"/>
-    <w:lsdException w:name="Colorful List Accent 5" w:uiPriority="72"/>
-    <w:lsdException w:name="Colorful Grid Accent 5" w:uiPriority="73"/>
-    <w:lsdException w:name="Light Shading Accent 6" w:uiPriority="60"/>
-    <w:lsdException w:name="Light List Accent 6" w:uiPriority="61"/>
-    <w:lsdException w:name="Light Grid Accent 6" w:uiPriority="62"/>
-    <w:lsdException w:name="Medium Shading 1 Accent 6" w:uiPriority="63"/>
-    <w:lsdException w:name="Medium Shading 2 Accent 6" w:uiPriority="64"/>
-    <w:lsdException w:name="Medium List 1 Accent 6" w:uiPriority="65"/>
-    <w:lsdException w:name="Medium List 2 Accent 6" w:uiPriority="66"/>
-    <w:lsdException w:name="Medium Grid 1 Accent 6" w:uiPriority="67"/>
-    <w:lsdException w:name="Medium Grid 2 Accent 6" w:uiPriority="68"/>
-    <w:lsdException w:name="Medium Grid 3 Accent 6" w:uiPriority="69"/>
-    <w:lsdException w:name="Dark List Accent 6" w:uiPriority="70"/>
-    <w:lsdException w:name="Colorful Shading Accent 6" w:uiPriority="71"/>
-    <w:lsdException w:name="Colorful List Accent 6" w:uiPriority="72"/>
-    <w:lsdException w:name="Colorful Grid Accent 6" w:uiPriority="73"/>
-    <w:lsdException w:name="Subtle Emphasis" w:uiPriority="19" w:qFormat="1"/>
-    <w:lsdException w:name="Intense Emphasis" w:uiPriority="21" w:qFormat="1"/>
-    <w:lsdException w:name="Subtle Reference" w:uiPriority="31" w:qFormat="1"/>
-    <w:lsdException w:name="Intense Reference" w:uiPriority="32" w:qFormat="1"/>
-    <w:lsdException w:name="Book Title" w:uiPriority="33" w:qFormat="1"/>
-    <w:lsdException w:name="Bibliography" w:semiHidden="1" w:uiPriority="37" w:unhideWhenUsed="1"/>
-    <w:lsdException w:name="TOC Heading" w:semiHidden="1" w:uiPriority="39" w:unhideWhenUsed="1" w:qFormat="1"/>
-    <w:lsdException w:name="Plain Table 1" w:uiPriority="41"/>
-    <w:lsdException w:name="Plain Table 2" w:uiPriority="42"/>
-    <w:lsdException w:name="Plain Table 3" w:uiPriority="43"/>
-    <w:lsdException w:name="Plain Table 4" w:uiPriority="44"/>
-    <w:lsdException w:name="Plain Table 5" w:uiPriority="45"/>
-    <w:lsdException w:name="Grid Table Light" w:uiPriority="40"/>
-    <w:lsdException w:name="Grid Table 1 Light" w:uiPriority="46"/>
-    <w:lsdException w:name="Grid Table 2" w:uiPriority="47"/>
-    <w:lsdException w:name="Grid Table 3" w:uiPriority="48"/>
-    <w:lsdException w:name="Grid Table 4" w:uiPriority="49"/>
-    <w:lsdException w:name="Grid Table 5 Dark" w:uiPriority="50"/>
-    <w:lsdException w:name="Grid Table 6 Colorful" w:uiPriority="51"/>
-    <w:lsdException w:name="Grid Table 7 Colorful" w:uiPriority="52"/>
-    <w:lsdException w:name="Grid Table 1 Light Accent 1" w:uiPriority="46"/>
-    <w:lsdException w:name="Grid Table 2 Accent 1" w:uiPriority="47"/>
-    <w:lsdException w:name="Grid Table 3 Accent 1" w:uiPriority="48"/>
-    <w:lsdException w:name="Grid Table 4 Accent 1" w:uiPriority="49"/>
-    <w:lsdException w:name="Grid Table 5 Dark Accent 1" w:uiPriority="50"/>
-    <w:lsdException w:name="Grid Table 6 Colorful Accent 1" w:uiPriority="51"/>
-    <w:lsdException w:name="Grid Table 7 Colorful Accent 1" w:uiPriority="52"/>
-    <w:lsdException w:name="Grid Table 1 Light Accent 2" w:uiPriority="46"/>
-    <w:lsdException w:name="Grid Table 2 Accent 2" w:uiPriority="47"/>
-    <w:lsdException w:name="Grid Table 3 Accent 2" w:uiPriority="48"/>
-    <w:lsdException w:name="Grid Table 4 Accent 2" w:uiPriority="49"/>
-    <w:lsdException w:name="Grid Table 5 Dark Accent 2" w:uiPriority="50"/>
-    <w:lsdException w:name="Grid Table 6 Colorful Accent 2" w:uiPriority="51"/>
-    <w:lsdException w:name="Grid Table 7 Colorful Accent 2" w:uiPriority="52"/>
-    <w:lsdException w:name="Grid Table 1 Light Accent 3" w:uiPriority="46"/>
-    <w:lsdException w:name="Grid Table 2 Accent 3" w:uiPriority="47"/>
-    <w:lsdException w:name="Grid Table 3 Accent 3" w:uiPriority="48"/>
-    <w:lsdException w:name="Grid Table 4 Accent 3" w:uiPriority="49"/>
-    <w:lsdException w:name="Grid Table 5 Dark Accent 3" w:uiPriority="50"/>
-    <w:lsdException w:name="Grid Table 6 Colorful Accent 3" w:uiPriority="51"/>
-    <w:lsdException w:name="Grid Table 7 Colorful Accent 3" w:uiPriority="52"/>
-    <w:lsdException w:name="Grid Table 1 Light Accent 4" w:uiPriority="46"/>
-    <w:lsdException w:name="Grid Table 2 Accent 4" w:uiPriority="47"/>
-    <w:lsdException w:name="Grid Table 3 Accent 4" w:uiPriority="48"/>
-    <w:lsdException w:name="Grid Table 4 Accent 4" w:uiPriority="49"/>
-    <w:lsdException w:name="Grid Table 5 Dark Accent 4" w:uiPriority="50"/>
-    <w:lsdException w:name="Grid Table 6 Colorful Accent 4" w:uiPriority="51"/>
-    <w:lsdException w:name="Grid Table 7 Colorful Accent 4" w:uiPriority="52"/>
-    <w:lsdException w:name="Grid Table 1 Light Accent 5" w:uiPriority="46"/>
-    <w:lsdException w:name="Grid Table 2 Accent 5" w:uiPriority="47"/>
-    <w:lsdException w:name="Grid Table 3 Accent 5" w:uiPriority="48"/>
-    <w:lsdException w:name="Grid Table 4 Accent 5" w:uiPriority="49"/>
-    <w:lsdException w:name="Grid Table 5 Dark Accent 5" w:uiPriority="50"/>
-    <w:lsdException w:name="Grid Table 6 Colorful Accent 5" w:uiPriority="51"/>
-    <w:lsdException w:name="Grid Table 7 Colorful Accent 5" w:uiPriority="52"/>
-    <w:lsdException w:name="Grid Table 1 Light Accent 6" w:uiPriority="46"/>
-    <w:lsdException w:name="Grid Table 2 Accent 6" w:uiPriority="47"/>
-    <w:lsdException w:name="Grid Table 3 Accent 6" w:uiPriority="48"/>
-    <w:lsdException w:name="Grid Table 4 Accent 6" w:uiPriority="49"/>
-    <w:lsdException w:name="Grid Table 5 Dark Accent 6" w:uiPriority="50"/>
-    <w:lsdException w:name="Grid Table 6 Colorful Accent 6" w:uiPriority="51"/>
-    <w:lsdException w:name="Grid Table 7 Colorful Accent 6" w:uiPriority="52"/>
-    <w:lsdException w:name="List Table 1 Light" w:uiPriority="46"/>
-    <w:lsdException w:name="List Table 2" w:uiPriority="47"/>
-    <w:lsdException w:name="List Table 3" w:uiPriority="48"/>
-    <w:lsdException w:name="List Table 4" w:uiPriority="49"/>
-    <w:lsdException w:name="List Table 5 Dark" w:uiPriority="50"/>
-    <w:lsdException w:name="List Table 6 Colorful" w:uiPriority="51"/>
-    <w:lsdException w:name="List Table 7 Colorful" w:uiPriority="52"/>
-    <w:lsdException w:name="List Table 1 Light Accent 1" w:uiPriority="46"/>
-    <w:lsdException w:name="List Table 2 Accent 1" w:uiPriority="47"/>
-    <w:lsdException w:name="List Table 3 Accent 1" w:uiPriority="48"/>
-    <w:lsdException w:name="List Table 4 Accent 1" w:uiPriority="49"/>
-    <w:lsdException w:name="List Table 5 Dark Accent 1" w:uiPriority="50"/>
-    <w:lsdException w:name="List Table 6 Colorful Accent 1" w:uiPriority="51"/>
-    <w:lsdException w:name="List Table 7 Colorful Accent 1" w:uiPriority="52"/>
-    <w:lsdException w:name="List Table 1 Light Accent 2" w:uiPriority="46"/>
-    <w:lsdException w:name="List Table 2 Accent 2" w:uiPriority="47"/>
-    <w:lsdException w:name="List Table 3 Accent 2" w:uiPriority="48"/>
-    <w:lsdException w:name="List Table 4 Accent 2" w:uiPriority="49"/>
-    <w:lsdException w:name="List Table 5 Dark Accent 2" w:uiPriority="50"/>
-    <w:lsdException w:name="List Table 6 Colorful Accent 2" w:uiPriority="51"/>
-    <w:lsdException w:name="List Table 7 Colorful Accent 2" w:uiPriority="52"/>
-    <w:lsdException w:name="List Table 1 Light Accent 3" w:uiPriority="46"/>
-    <w:lsdException w:name="List Table 2 Accent 3" w:uiPriority="47"/>
-    <w:lsdException w:name="List Table 3 Accent 3" w:uiPriority="48"/>
-    <w:lsdException w:name="List Table 4 Accent 3" w:uiPriority="49"/>
-    <w:lsdException w:name="List Table 5 Dark Accent 3" w:uiPriority="50"/>
-    <w:lsdException w:name="List Table 6 Colorful Accent 3" w:uiPriority="51"/>
-    <w:lsdException w:name="List Table 7 Colorful Accent 3" w:uiPriority="52"/>
-    <w:lsdException w:name="List Table 1 Light Accent 4" w:uiPriority="46"/>
-    <w:lsdException w:name="List Table 2 Accent 4" w:uiPriority="47"/>
-    <w:lsdException w:name="List Table 3 Accent 4" w:uiPriority="48"/>
-    <w:lsdException w:name="List Table 4 Accent 4" w:uiPriority="49"/>
-    <w:lsdException w:name="List Table 5 Dark Accent 4" w:uiPriority="50"/>
-    <w:lsdException w:name="List Table 6 Colorful Accent 4" w:uiPriority="51"/>
-    <w:lsdException w:name="List Table 7 Colorful Accent 4" w:uiPriority="52"/>
-    <w:lsdException w:name="List Table 1 Light Accent 5" w:uiPriority="46"/>
-    <w:lsdException w:name="List Table 2 Accent 5" w:uiPriority="47"/>
-    <w:lsdException w:name="List Table 3 Accent 5" w:uiPriority="48"/>
-    <w:lsdException w:name="List Table 4 Accent 5" w:uiPriority="49"/>
-    <w:lsdException w:name="List Table 5 Dark Accent 5" w:uiPriority="50"/>
-    <w:lsdException w:name="List Table 6 Colorful Accent 5" w:uiPriority="51"/>
-    <w:lsdException w:name="List Table 7 Colorful Accent 5" w:uiPriority="52"/>
-    <w:lsdException w:name="List Table 1 Light Accent 6" w:uiPriority="46"/>
-    <w:lsdException w:name="List Table 2 Accent 6" w:uiPriority="47"/>
-    <w:lsdException w:name="List Table 3 Accent 6" w:uiPriority="48"/>
-    <w:lsdException w:name="List Table 4 Accent 6" w:uiPriority="49"/>
-    <w:lsdException w:name="List Table 5 Dark Accent 6" w:uiPriority="50"/>
-    <w:lsdException w:name="List Table 6 Colorful Accent 6" w:uiPriority="51"/>
-    <w:lsdException w:name="List Table 7 Colorful Accent 6" w:uiPriority="52"/>
+  <w:latentStyles w:defLockedState="0" w:defUIPriority="99" w:defSemiHidden="1" w:defUnhideWhenUsed="1" w:defQFormat="0" w:count="267">
+    <w:lsdException w:name="Normal" w:semiHidden="0" w:uiPriority="0" w:unhideWhenUsed="0" w:qFormat="1"/>
+    <w:lsdException w:name="heading 1" w:semiHidden="0" w:uiPriority="9" w:unhideWhenUsed="0" w:qFormat="1"/>
+    <w:lsdException w:name="heading 2" w:uiPriority="9" w:qFormat="1"/>
+    <w:lsdException w:name="heading 3" w:uiPriority="9" w:qFormat="1"/>
+    <w:lsdException w:name="heading 4" w:uiPriority="9" w:qFormat="1"/>
+    <w:lsdException w:name="heading 5" w:uiPriority="9" w:qFormat="1"/>
+    <w:lsdException w:name="heading 6" w:uiPriority="9" w:qFormat="1"/>
+    <w:lsdException w:name="heading 7" w:uiPriority="9" w:qFormat="1"/>
+    <w:lsdException w:name="heading 8" w:uiPriority="9" w:qFormat="1"/>
+    <w:lsdException w:name="heading 9" w:uiPriority="9" w:qFormat="1"/>
+    <w:lsdException w:name="toc 1" w:uiPriority="39"/>
+    <w:lsdException w:name="toc 2" w:uiPriority="39"/>
+    <w:lsdException w:name="toc 3" w:uiPriority="39"/>
+    <w:lsdException w:name="toc 4" w:uiPriority="39"/>
+    <w:lsdException w:name="toc 5" w:uiPriority="39"/>
+    <w:lsdException w:name="toc 6" w:uiPriority="39"/>
+    <w:lsdException w:name="toc 7" w:uiPriority="39"/>
+    <w:lsdException w:name="toc 8" w:uiPriority="39"/>
+    <w:lsdException w:name="toc 9" w:uiPriority="39"/>
+    <w:lsdException w:name="caption" w:uiPriority="35" w:qFormat="1"/>
+    <w:lsdException w:name="Title" w:semiHidden="0" w:uiPriority="10" w:unhideWhenUsed="0" w:qFormat="1"/>
+    <w:lsdException w:name="Default Paragraph Font" w:uiPriority="1"/>
+    <w:lsdException w:name="Subtitle" w:semiHidden="0" w:uiPriority="11" w:unhideWhenUsed="0" w:qFormat="1"/>
+    <w:lsdException w:name="Strong" w:semiHidden="0" w:uiPriority="22" w:unhideWhenUsed="0" w:qFormat="1"/>
+    <w:lsdException w:name="Emphasis" w:semiHidden="0" w:uiPriority="20" w:unhideWhenUsed="0" w:qFormat="1"/>
+    <w:lsdException w:name="Table Grid" w:semiHidden="0" w:uiPriority="39" w:unhideWhenUsed="0"/>
+    <w:lsdException w:name="Placeholder Text" w:unhideWhenUsed="0"/>
+    <w:lsdException w:name="No Spacing" w:semiHidden="0" w:uiPriority="1" w:unhideWhenUsed="0" w:qFormat="1"/>
+    <w:lsdException w:name="Light Shading" w:semiHidden="0" w:uiPriority="60" w:unhideWhenUsed="0"/>
+    <w:lsdException w:name="Light List" w:semiHidden="0" w:uiPriority="61" w:unhideWhenUsed="0"/>
+    <w:lsdException w:name="Light Grid" w:semiHidden="0" w:uiPriority="62" w:unhideWhenUsed="0"/>
+    <w:lsdException w:name="Medium Shading 1" w:semiHidden="0" w:uiPriority="63" w:unhideWhenUsed="0"/>
+    <w:lsdException w:name="Medium Shading 2" w:semiHidden="0" w:uiPriority="64" w:unhideWhenUsed="0"/>
+    <w:lsdException w:name="Medium List 1" w:semiHidden="0" w:uiPriority="65" w:unhideWhenUsed="0"/>
+    <w:lsdException w:name="Medium List 2" w:semiHidden="0" w:uiPriority="66" w:unhideWhenUsed="0"/>
+    <w:lsdException w:name="Medium Grid 1" w:semiHidden="0" w:uiPriority="67" w:unhideWhenUsed="0"/>
+    <w:lsdException w:name="Medium Grid 2" w:semiHidden="0" w:uiPriority="68" w:unhideWhenUsed="0"/>
+    <w:lsdException w:name="Medium Grid 3" w:semiHidden="0" w:uiPriority="69" w:unhideWhenUsed="0"/>
+    <w:lsdException w:name="Dark List" w:semiHidden="0" w:uiPriority="70" w:unhideWhenUsed="0"/>
+    <w:lsdException w:name="Colorful Shading" w:semiHidden="0" w:uiPriority="71" w:unhideWhenUsed="0"/>
+    <w:lsdException w:name="Colorful List" w:semiHidden="0" w:uiPriority="72" w:unhideWhenUsed="0"/>
+    <w:lsdException w:name="Colorful Grid" w:semiHidden="0" w:uiPriority="73" w:unhideWhenUsed="0"/>
+    <w:lsdException w:name="Light Shading Accent 1" w:semiHidden="0" w:uiPriority="60" w:unhideWhenUsed="0"/>
+    <w:lsdException w:name="Light List Accent 1" w:semiHidden="0" w:uiPriority="61" w:unhideWhenUsed="0"/>
+    <w:lsdException w:name="Light Grid Accent 1" w:semiHidden="0" w:uiPriority="62" w:unhideWhenUsed="0"/>
+    <w:lsdException w:name="Medium Shading 1 Accent 1" w:semiHidden="0" w:uiPriority="63" w:unhideWhenUsed="0"/>
+    <w:lsdException w:name="Medium Shading 2 Accent 1" w:semiHidden="0" w:uiPriority="64" w:unhideWhenUsed="0"/>
+    <w:lsdException w:name="Medium List 1 Accent 1" w:semiHidden="0" w:uiPriority="65" w:unhideWhenUsed="0"/>
+    <w:lsdException w:name="Revision" w:unhideWhenUsed="0"/>
+    <w:lsdException w:name="List Paragraph" w:semiHidden="0" w:uiPriority="34" w:unhideWhenUsed="0" w:qFormat="1"/>
+    <w:lsdException w:name="Quote" w:semiHidden="0" w:uiPriority="29" w:unhideWhenUsed="0" w:qFormat="1"/>
+    <w:lsdException w:name="Intense Quote" w:semiHidden="0" w:uiPriority="30" w:unhideWhenUsed="0" w:qFormat="1"/>
+    <w:lsdException w:name="Medium List 2 Accent 1" w:semiHidden="0" w:uiPriority="66" w:unhideWhenUsed="0"/>
+    <w:lsdException w:name="Medium Grid 1 Accent 1" w:semiHidden="0" w:uiPriority="67" w:unhideWhenUsed="0"/>
+    <w:lsdException w:name="Medium Grid 2 Accent 1" w:semiHidden="0" w:uiPriority="68" w:unhideWhenUsed="0"/>
+    <w:lsdException w:name="Medium Grid 3 Accent 1" w:semiHidden="0" w:uiPriority="69" w:unhideWhenUsed="0"/>
+    <w:lsdException w:name="Dark List Accent 1" w:semiHidden="0" w:uiPriority="70" w:unhideWhenUsed="0"/>
+    <w:lsdException w:name="Colorful Shading Accent 1" w:semiHidden="0" w:uiPriority="71" w:unhideWhenUsed="0"/>
+    <w:lsdException w:name="Colorful List Accent 1" w:semiHidden="0" w:uiPriority="72" w:unhideWhenUsed="0"/>
+    <w:lsdException w:name="Colorful Grid Accent 1" w:semiHidden="0" w:uiPriority="73" w:unhideWhenUsed="0"/>
+    <w:lsdException w:name="Light Shading Accent 2" w:semiHidden="0" w:uiPriority="60" w:unhideWhenUsed="0"/>
+    <w:lsdException w:name="Light List Accent 2" w:semiHidden="0" w:uiPriority="61" w:unhideWhenUsed="0"/>
+    <w:lsdException w:name="Light Grid Accent 2" w:semiHidden="0" w:uiPriority="62" w:unhideWhenUsed="0"/>
+    <w:lsdException w:name="Medium Shading 1 Accent 2" w:semiHidden="0" w:uiPriority="63" w:unhideWhenUsed="0"/>
+    <w:lsdException w:name="Medium Shading 2 Accent 2" w:semiHidden="0" w:uiPriority="64" w:unhideWhenUsed="0"/>
+    <w:lsdException w:name="Medium List 1 Accent 2" w:semiHidden="0" w:uiPriority="65" w:unhideWhenUsed="0"/>
+    <w:lsdException w:name="Medium List 2 Accent 2" w:semiHidden="0" w:uiPriority="66" w:unhideWhenUsed="0"/>
+    <w:lsdException w:name="Medium Grid 1 Accent 2" w:semiHidden="0" w:uiPriority="67" w:unhideWhenUsed="0"/>
+    <w:lsdException w:name="Medium Grid 2 Accent 2" w:semiHidden="0" w:uiPriority="68" w:unhideWhenUsed="0"/>
+    <w:lsdException w:name="Medium Grid 3 Accent 2" w:semiHidden="0" w:uiPriority="69" w:unhideWhenUsed="0"/>
+    <w:lsdException w:name="Dark List Accent 2" w:semiHidden="0" w:uiPriority="70" w:unhideWhenUsed="0"/>
+    <w:lsdException w:name="Colorful Shading Accent 2" w:semiHidden="0" w:uiPriority="71" w:unhideWhenUsed="0"/>
+    <w:lsdException w:name="Colorful List Accent 2" w:semiHidden="0" w:uiPriority="72" w:unhideWhenUsed="0"/>
+    <w:lsdException w:name="Colorful Grid Accent 2" w:semiHidden="0" w:uiPriority="73" w:unhideWhenUsed="0"/>
+    <w:lsdException w:name="Light Shading Accent 3" w:semiHidden="0" w:uiPriority="60" w:unhideWhenUsed="0"/>
+    <w:lsdException w:name="Light List Accent 3" w:semiHidden="0" w:uiPriority="61" w:unhideWhenUsed="0"/>
+    <w:lsdException w:name="Light Grid Accent 3" w:semiHidden="0" w:uiPriority="62" w:unhideWhenUsed="0"/>
+    <w:lsdException w:name="Medium Shading 1 Accent 3" w:semiHidden="0" w:uiPriority="63" w:unhideWhenUsed="0"/>
+    <w:lsdException w:name="Medium Shading 2 Accent 3" w:semiHidden="0" w:uiPriority="64" w:unhideWhenUsed="0"/>
+    <w:lsdException w:name="Medium List 1 Accent 3" w:semiHidden="0" w:uiPriority="65" w:unhideWhenUsed="0"/>
+    <w:lsdException w:name="Medium List 2 Accent 3" w:semiHidden="0" w:uiPriority="66" w:unhideWhenUsed="0"/>
+    <w:lsdException w:name="Medium Grid 1 Accent 3" w:semiHidden="0" w:uiPriority="67" w:unhideWhenUsed="0"/>
+    <w:lsdException w:name="Medium Grid 2 Accent 3" w:semiHidden="0" w:uiPriority="68" w:unhideWhenUsed="0"/>
+    <w:lsdException w:name="Medium Grid 3 Accent 3" w:semiHidden="0" w:uiPriority="69" w:unhideWhenUsed="0"/>
+    <w:lsdException w:name="Dark List Accent 3" w:semiHidden="0" w:uiPriority="70" w:unhideWhenUsed="0"/>
+    <w:lsdException w:name="Colorful Shading Accent 3" w:semiHidden="0" w:uiPriority="71" w:unhideWhenUsed="0"/>
+    <w:lsdException w:name="Colorful List Accent 3" w:semiHidden="0" w:uiPriority="72" w:unhideWhenUsed="0"/>
+    <w:lsdException w:name="Colorful Grid Accent 3" w:semiHidden="0" w:uiPriority="73" w:unhideWhenUsed="0"/>
+    <w:lsdException w:name="Light Shading Accent 4" w:semiHidden="0" w:uiPriority="60" w:unhideWhenUsed="0"/>
+    <w:lsdException w:name="Light List Accent 4" w:semiHidden="0" w:uiPriority="61" w:unhideWhenUsed="0"/>
+    <w:lsdException w:name="Light Grid Accent 4" w:semiHidden="0" w:uiPriority="62" w:unhideWhenUsed="0"/>
+    <w:lsdException w:name="Medium Shading 1 Accent 4" w:semiHidden="0" w:uiPriority="63" w:unhideWhenUsed="0"/>
+    <w:lsdException w:name="Medium Shading 2 Accent 4" w:semiHidden="0" w:uiPriority="64" w:unhideWhenUsed="0"/>
+    <w:lsdException w:name="Medium List 1 Accent 4" w:semiHidden="0" w:uiPriority="65" w:unhideWhenUsed="0"/>
+    <w:lsdException w:name="Medium List 2 Accent 4" w:semiHidden="0" w:uiPriority="66" w:unhideWhenUsed="0"/>
+    <w:lsdException w:name="Medium Grid 1 Accent 4" w:semiHidden="0" w:uiPriority="67" w:unhideWhenUsed="0"/>
+    <w:lsdException w:name="Medium Grid 2 Accent 4" w:semiHidden="0" w:uiPriority="68" w:unhideWhenUsed="0"/>
+    <w:lsdException w:name="Medium Grid 3 Accent 4" w:semiHidden="0" w:uiPriority="69" w:unhideWhenUsed="0"/>
+    <w:lsdException w:name="Dark List Accent 4" w:semiHidden="0" w:uiPriority="70" w:unhideWhenUsed="0"/>
+    <w:lsdException w:name="Colorful Shading Accent 4" w:semiHidden="0" w:uiPriority="71" w:unhideWhenUsed="0"/>
+    <w:lsdException w:name="Colorful List Accent 4" w:semiHidden="0" w:uiPriority="72" w:unhideWhenUsed="0"/>
+    <w:lsdException w:name="Colorful Grid Accent 4" w:semiHidden="0" w:uiPriority="73" w:unhideWhenUsed="0"/>
+    <w:lsdException w:name="Light Shading Accent 5" w:semiHidden="0" w:uiPriority="60" w:unhideWhenUsed="0"/>
+    <w:lsdException w:name="Light List Accent 5" w:semiHidden="0" w:uiPriority="61" w:unhideWhenUsed="0"/>
+    <w:lsdException w:name="Light Grid Accent 5" w:semiHidden="0" w:uiPriority="62" w:unhideWhenUsed="0"/>
+    <w:lsdException w:name="Medium Shading 1 Accent 5" w:semiHidden="0" w:uiPriority="63" w:unhideWhenUsed="0"/>
+    <w:lsdException w:name="Medium Shading 2 Accent 5" w:semiHidden="0" w:uiPriority="64" w:unhideWhenUsed="0"/>
+    <w:lsdException w:name="Medium List 1 Accent 5" w:semiHidden="0" w:uiPriority="65" w:unhideWhenUsed="0"/>
+    <w:lsdException w:name="Medium List 2 Accent 5" w:semiHidden="0" w:uiPriority="66" w:unhideWhenUsed="0"/>
+    <w:lsdException w:name="Medium Grid 1 Accent 5" w:semiHidden="0" w:uiPriority="67" w:unhideWhenUsed="0"/>
+    <w:lsdException w:name="Medium Grid 2 Accent 5" w:semiHidden="0" w:uiPriority="68" w:unhideWhenUsed="0"/>
+    <w:lsdException w:name="Medium Grid 3 Accent 5" w:semiHidden="0" w:uiPriority="69" w:unhideWhenUsed="0"/>
+    <w:lsdException w:name="Dark List Accent 5" w:semiHidden="0" w:uiPriority="70" w:unhideWhenUsed="0"/>
+    <w:lsdException w:name="Colorful Shading Accent 5" w:semiHidden="0" w:uiPriority="71" w:unhideWhenUsed="0"/>
+    <w:lsdException w:name="Colorful List Accent 5" w:semiHidden="0" w:uiPriority="72" w:unhideWhenUsed="0"/>
+    <w:lsdException w:name="Colorful Grid Accent 5" w:semiHidden="0" w:uiPriority="73" w:unhideWhenUsed="0"/>
+    <w:lsdException w:name="Light Shading Accent 6" w:semiHidden="0" w:uiPriority="60" w:unhideWhenUsed="0"/>
+    <w:lsdException w:name="Light List Accent 6" w:semiHidden="0" w:uiPriority="61" w:unhideWhenUsed="0"/>
+    <w:lsdException w:name="Light Grid Accent 6" w:semiHidden="0" w:uiPriority="62" w:unhideWhenUsed="0"/>
+    <w:lsdException w:name="Medium Shading 1 Accent 6" w:semiHidden="0" w:uiPriority="63" w:unhideWhenUsed="0"/>
+    <w:lsdException w:name="Medium Shading 2 Accent 6" w:semiHidden="0" w:uiPriority="64" w:unhideWhenUsed="0"/>
+    <w:lsdException w:name="Medium List 1 Accent 6" w:semiHidden="0" w:uiPriority="65" w:unhideWhenUsed="0"/>
+    <w:lsdException w:name="Medium List 2 Accent 6" w:semiHidden="0" w:uiPriority="66" w:unhideWhenUsed="0"/>
+    <w:lsdException w:name="Medium Grid 1 Accent 6" w:semiHidden="0" w:uiPriority="67" w:unhideWhenUsed="0"/>
+    <w:lsdException w:name="Medium Grid 2 Accent 6" w:semiHidden="0" w:uiPriority="68" w:unhideWhenUsed="0"/>
+    <w:lsdException w:name="Medium Grid 3 Accent 6" w:semiHidden="0" w:uiPriority="69" w:unhideWhenUsed="0"/>
+    <w:lsdException w:name="Dark List Accent 6" w:semiHidden="0" w:uiPriority="70" w:unhideWhenUsed="0"/>
+    <w:lsdException w:name="Colorful Shading Accent 6" w:semiHidden="0" w:uiPriority="71" w:unhideWhenUsed="0"/>
+    <w:lsdException w:name="Colorful List Accent 6" w:semiHidden="0" w:uiPriority="72" w:unhideWhenUsed="0"/>
+    <w:lsdException w:name="Colorful Grid Accent 6" w:semiHidden="0" w:uiPriority="73" w:unhideWhenUsed="0"/>
+    <w:lsdException w:name="Subtle Emphasis" w:semiHidden="0" w:uiPriority="19" w:unhideWhenUsed="0" w:qFormat="1"/>
+    <w:lsdException w:name="Intense Emphasis" w:semiHidden="0" w:uiPriority="21" w:unhideWhenUsed="0" w:qFormat="1"/>
+    <w:lsdException w:name="Subtle Reference" w:semiHidden="0" w:uiPriority="31" w:unhideWhenUsed="0" w:qFormat="1"/>
+    <w:lsdException w:name="Intense Reference" w:semiHidden="0" w:uiPriority="32" w:unhideWhenUsed="0" w:qFormat="1"/>
+    <w:lsdException w:name="Book Title" w:semiHidden="0" w:uiPriority="33" w:unhideWhenUsed="0" w:qFormat="1"/>
+    <w:lsdException w:name="Bibliography" w:uiPriority="37"/>
+    <w:lsdException w:name="TOC Heading" w:uiPriority="39" w:qFormat="1"/>
   </w:latentStyles>
   <w:style w:type="paragraph" w:default="1" w:styleId="Normal">
     <w:name w:val="Normal"/>
     <w:qFormat/>
+    <w:rsid w:val="00EB21D6"/>
   </w:style>
   <w:style w:type="paragraph" w:styleId="Heading1">
     <w:name w:val="heading 1"/>
@@ -12666,6 +11307,7 @@
     <w:uiPriority w:val="99"/>
     <w:semiHidden/>
     <w:unhideWhenUsed/>
+    <w:qFormat/>
     <w:tblPr>
       <w:tblInd w:w="0" w:type="dxa"/>
       <w:tblCellMar>
@@ -12893,7 +11535,7 @@
     </a:clrScheme>
     <a:fontScheme name="Office">
       <a:majorFont>
-        <a:latin typeface="Calibri Light" panose="020F0302020204030204"/>
+        <a:latin typeface="Calibri Light"/>
         <a:ea typeface=""/>
         <a:cs typeface=""/>
         <a:font script="Jpan" typeface="游ゴシック Light"/>
@@ -12928,7 +11570,7 @@
         <a:font script="Geor" typeface="Sylfaen"/>
       </a:majorFont>
       <a:minorFont>
-        <a:latin typeface="Calibri" panose="020F0502020204030204"/>
+        <a:latin typeface="Calibri"/>
         <a:ea typeface=""/>
         <a:cs typeface=""/>
         <a:font script="Jpan" typeface="游明朝"/>
@@ -13105,7 +11747,7 @@
   <a:extraClrSchemeLst/>
   <a:extLst>
     <a:ext uri="{05A4C25C-085E-4340-85A3-A5531E510DB2}">
-      <thm15:themeFamily xmlns:thm15="http://schemas.microsoft.com/office/thememl/2012/main" name="Office Theme" id="{62F939B6-93AF-4DB8-9C6B-D6C7DFDC589F}" vid="{4A3C46E8-61CC-4603-A589-7422A47A8E4A}"/>
+      <thm15:themeFamily xmlns:thm15="http://schemas.microsoft.com/office/thememl/2012/main" xmlns="" name="Office Theme" id="{62F939B6-93AF-4DB8-9C6B-D6C7DFDC589F}" vid="{4A3C46E8-61CC-4603-A589-7422A47A8E4A}"/>
     </a:ext>
   </a:extLst>
 </a:theme>

</xml_diff>

<commit_message>
HTML comments are added in doc
</commit_message>
<xml_diff>
--- a/html-1.docx
+++ b/html-1.docx
@@ -28,6 +28,7 @@
         <w:spacing w:before="240" w:beforeAutospacing="0" w:after="240" w:afterAutospacing="0"/>
         <w:rPr>
           <w:rFonts w:ascii="Verdana" w:hAnsi="Verdana"/>
+          <w:b/>
           <w:color w:val="000000"/>
           <w:sz w:val="23"/>
           <w:szCs w:val="23"/>
@@ -36,6 +37,7 @@
       <w:r>
         <w:rPr>
           <w:rFonts w:ascii="Verdana" w:hAnsi="Verdana"/>
+          <w:b/>
           <w:color w:val="000000"/>
           <w:sz w:val="23"/>
           <w:szCs w:val="23"/>
@@ -49,6 +51,7 @@
         <w:spacing w:before="240" w:beforeAutospacing="0" w:after="240" w:afterAutospacing="0"/>
         <w:rPr>
           <w:rFonts w:ascii="Verdana" w:hAnsi="Verdana"/>
+          <w:b/>
           <w:color w:val="000000"/>
           <w:sz w:val="23"/>
           <w:szCs w:val="23"/>
@@ -57,6 +60,30 @@
       <w:r>
         <w:rPr>
           <w:rFonts w:ascii="Verdana" w:hAnsi="Verdana"/>
+          <w:b/>
+          <w:color w:val="000000"/>
+          <w:sz w:val="23"/>
+          <w:szCs w:val="23"/>
+        </w:rPr>
+        <w:t>---Comments added for testing purspose</w:t>
+      </w:r>
+    </w:p>
+    <w:p>
+      <w:pPr>
+        <w:pStyle w:val="NormalWeb"/>
+        <w:spacing w:before="240" w:beforeAutospacing="0" w:after="240" w:afterAutospacing="0"/>
+        <w:rPr>
+          <w:rFonts w:ascii="Verdana" w:hAnsi="Verdana"/>
+          <w:b/>
+          <w:color w:val="000000"/>
+          <w:sz w:val="23"/>
+          <w:szCs w:val="23"/>
+        </w:rPr>
+      </w:pPr>
+      <w:r>
+        <w:rPr>
+          <w:rFonts w:ascii="Verdana" w:hAnsi="Verdana"/>
+          <w:b/>
           <w:color w:val="000000"/>
           <w:sz w:val="23"/>
           <w:szCs w:val="23"/>
@@ -810,6 +837,7 @@
           <w:sz w:val="24"/>
           <w:szCs w:val="24"/>
         </w:rPr>
+        <w:lastRenderedPageBreak/>
         <w:t>&lt;!DOCTYPE&gt;:</w:t>
       </w:r>
       <w:r>
@@ -843,7 +871,6 @@
           <w:sz w:val="24"/>
           <w:szCs w:val="24"/>
         </w:rPr>
-        <w:lastRenderedPageBreak/>
         <w:t>&lt;html &gt;</w:t>
       </w:r>
       <w:r>
@@ -1372,6 +1399,7 @@
           <w:rFonts w:ascii="Segoe UI" w:hAnsi="Segoe UI" w:cs="Segoe UI"/>
           <w:color w:val="000000"/>
         </w:rPr>
+        <w:lastRenderedPageBreak/>
         <w:t>Elements:</w:t>
       </w:r>
       <w:r>
@@ -1399,7 +1427,6 @@
         <w:rPr>
           <w:noProof/>
         </w:rPr>
-        <w:lastRenderedPageBreak/>
         <w:drawing>
           <wp:inline distT="0" distB="0" distL="0" distR="0">
             <wp:extent cx="4762500" cy="3810000"/>
@@ -1421,7 +1448,7 @@
                     <a:blip r:embed="rId5">
                       <a:extLst>
                         <a:ext uri="{28A0092B-C50C-407E-A947-70E740481C1C}">
-                          <a14:useLocalDpi xmlns:a14="http://schemas.microsoft.com/office/drawing/2010/main" xmlns:wps="http://schemas.microsoft.com/office/word/2010/wordprocessingShape" xmlns:wpi="http://schemas.microsoft.com/office/word/2010/wordprocessingInk" xmlns:wpg="http://schemas.microsoft.com/office/word/2010/wordprocessingGroup" xmlns:w16se="http://schemas.microsoft.com/office/word/2015/wordml/symex" xmlns:w15="http://schemas.microsoft.com/office/word/2012/wordml" xmlns:w14="http://schemas.microsoft.com/office/word/2010/wordml" xmlns:w="http://schemas.openxmlformats.org/wordprocessingml/2006/main" xmlns:w10="urn:schemas-microsoft-com:office:word" xmlns:wp14="http://schemas.microsoft.com/office/word/2010/wordprocessingDrawing" xmlns:v="urn:schemas-microsoft-com:vml" xmlns:o="urn:schemas-microsoft-com:office:office" xmlns:mc="http://schemas.openxmlformats.org/markup-compatibility/2006" xmlns:cx="http://schemas.microsoft.com/office/drawing/2014/chartex" xmlns:wpc="http://schemas.microsoft.com/office/word/2010/wordprocessingCanvas" xmlns="" val="0"/>
+                          <a14:useLocalDpi xmlns="" xmlns:wpc="http://schemas.microsoft.com/office/word/2010/wordprocessingCanvas" xmlns:cx="http://schemas.microsoft.com/office/drawing/2014/chartex" xmlns:mc="http://schemas.openxmlformats.org/markup-compatibility/2006" xmlns:o="urn:schemas-microsoft-com:office:office" xmlns:v="urn:schemas-microsoft-com:vml" xmlns:wp14="http://schemas.microsoft.com/office/word/2010/wordprocessingDrawing" xmlns:w10="urn:schemas-microsoft-com:office:word" xmlns:w="http://schemas.openxmlformats.org/wordprocessingml/2006/main" xmlns:w14="http://schemas.microsoft.com/office/word/2010/wordml" xmlns:w15="http://schemas.microsoft.com/office/word/2012/wordml" xmlns:w16se="http://schemas.microsoft.com/office/word/2015/wordml/symex" xmlns:wpg="http://schemas.microsoft.com/office/word/2010/wordprocessingGroup" xmlns:wpi="http://schemas.microsoft.com/office/word/2010/wordprocessingInk" xmlns:wps="http://schemas.microsoft.com/office/word/2010/wordprocessingShape" xmlns:a14="http://schemas.microsoft.com/office/drawing/2010/main" val="0"/>
                         </a:ext>
                       </a:extLst>
                     </a:blip>
@@ -2242,7 +2269,6 @@
           <w:sz w:val="44"/>
           <w:szCs w:val="44"/>
         </w:rPr>
-        <w:lastRenderedPageBreak/>
         <w:t>HTML Tags</w:t>
       </w:r>
     </w:p>
@@ -2608,6 +2634,7 @@
           <w:sz w:val="32"/>
           <w:szCs w:val="32"/>
         </w:rPr>
+        <w:lastRenderedPageBreak/>
         <w:t>Unclosed HTML Tags</w:t>
       </w:r>
     </w:p>
@@ -2626,7 +2653,6 @@
           <w:rFonts w:ascii="Segoe UI" w:hAnsi="Segoe UI" w:cs="Segoe UI"/>
           <w:color w:val="333333"/>
         </w:rPr>
-        <w:lastRenderedPageBreak/>
         <w:t>Some HTML tags are not closed, for example br and hr.</w:t>
       </w:r>
     </w:p>
@@ -3011,6 +3037,7 @@
           <w:rFonts w:ascii="Segoe UI" w:hAnsi="Segoe UI" w:cs="Segoe UI"/>
           <w:color w:val="333333"/>
         </w:rPr>
+        <w:lastRenderedPageBreak/>
         <w:t>table, tr, td, th, tbody, thead, tfoot, col, colgroup and caption</w:t>
       </w:r>
     </w:p>
@@ -3021,7 +3048,6 @@
         </w:rPr>
       </w:pPr>
       <w:r>
-        <w:lastRenderedPageBreak/>
         <w:pict>
           <v:rect id="_x0000_i1031" style="width:0;height:.75pt" o:hrstd="t" o:hrnoshade="t" o:hr="t" fillcolor="#d4d4d4" stroked="f"/>
         </w:pict>
@@ -3680,6 +3706,7 @@
           <w:color w:val="006699"/>
           <w:bdr w:val="none" w:sz="0" w:space="0" w:color="auto" w:frame="1"/>
         </w:rPr>
+        <w:lastRenderedPageBreak/>
         <w:t>&lt;/</w:t>
       </w:r>
       <w:r>
@@ -3789,7 +3816,6 @@
           <w:color w:val="000000"/>
           <w:bdr w:val="none" w:sz="0" w:space="0" w:color="auto" w:frame="1"/>
         </w:rPr>
-        <w:lastRenderedPageBreak/>
         <w:t>    </w:t>
       </w:r>
       <w:r>
@@ -5009,6 +5035,7 @@
           <w:sz w:val="24"/>
           <w:szCs w:val="24"/>
         </w:rPr>
+        <w:lastRenderedPageBreak/>
         <w:t>Physical tag: These tags are used to provide the visual appearance to the text.</w:t>
       </w:r>
     </w:p>
@@ -5035,7 +5062,6 @@
           <w:sz w:val="24"/>
           <w:szCs w:val="24"/>
         </w:rPr>
-        <w:lastRenderedPageBreak/>
         <w:t>Logical tag: These tags are used to add some logical or semantic value to the text.</w:t>
       </w:r>
     </w:p>
@@ -6076,6 +6102,7 @@
                 <w:rFonts w:ascii="Segoe UI" w:hAnsi="Segoe UI" w:cs="Segoe UI"/>
                 <w:color w:val="333333"/>
               </w:rPr>
+              <w:lastRenderedPageBreak/>
               <w:t>&lt;big&gt;</w:t>
             </w:r>
           </w:p>
@@ -6151,7 +6178,6 @@
                 <w:rFonts w:ascii="Segoe UI" w:hAnsi="Segoe UI" w:cs="Segoe UI"/>
                 <w:color w:val="333333"/>
               </w:rPr>
-              <w:lastRenderedPageBreak/>
               <w:t>&lt;small&gt;</w:t>
             </w:r>
           </w:p>
@@ -7505,7 +7531,7 @@
                     <a:blip r:embed="rId7">
                       <a:extLst>
                         <a:ext uri="{28A0092B-C50C-407E-A947-70E740481C1C}">
-                          <a14:useLocalDpi xmlns:a14="http://schemas.microsoft.com/office/drawing/2010/main" xmlns:wps="http://schemas.microsoft.com/office/word/2010/wordprocessingShape" xmlns:wpi="http://schemas.microsoft.com/office/word/2010/wordprocessingInk" xmlns:wpg="http://schemas.microsoft.com/office/word/2010/wordprocessingGroup" xmlns:w16se="http://schemas.microsoft.com/office/word/2015/wordml/symex" xmlns:w15="http://schemas.microsoft.com/office/word/2012/wordml" xmlns:w14="http://schemas.microsoft.com/office/word/2010/wordml" xmlns:w="http://schemas.openxmlformats.org/wordprocessingml/2006/main" xmlns:w10="urn:schemas-microsoft-com:office:word" xmlns:wp14="http://schemas.microsoft.com/office/word/2010/wordprocessingDrawing" xmlns:v="urn:schemas-microsoft-com:vml" xmlns:o="urn:schemas-microsoft-com:office:office" xmlns:mc="http://schemas.openxmlformats.org/markup-compatibility/2006" xmlns:cx="http://schemas.microsoft.com/office/drawing/2014/chartex" xmlns:wpc="http://schemas.microsoft.com/office/word/2010/wordprocessingCanvas" xmlns="" val="0"/>
+                          <a14:useLocalDpi xmlns="" xmlns:wpc="http://schemas.microsoft.com/office/word/2010/wordprocessingCanvas" xmlns:cx="http://schemas.microsoft.com/office/drawing/2014/chartex" xmlns:mc="http://schemas.openxmlformats.org/markup-compatibility/2006" xmlns:o="urn:schemas-microsoft-com:office:office" xmlns:v="urn:schemas-microsoft-com:vml" xmlns:wp14="http://schemas.microsoft.com/office/word/2010/wordprocessingDrawing" xmlns:w10="urn:schemas-microsoft-com:office:word" xmlns:w="http://schemas.openxmlformats.org/wordprocessingml/2006/main" xmlns:w14="http://schemas.microsoft.com/office/word/2010/wordml" xmlns:w15="http://schemas.microsoft.com/office/word/2012/wordml" xmlns:w16se="http://schemas.microsoft.com/office/word/2015/wordml/symex" xmlns:wpg="http://schemas.microsoft.com/office/word/2010/wordprocessingGroup" xmlns:wpi="http://schemas.microsoft.com/office/word/2010/wordprocessingInk" xmlns:wps="http://schemas.microsoft.com/office/word/2010/wordprocessingShape" xmlns:a14="http://schemas.microsoft.com/office/drawing/2010/main" val="0"/>
                         </a:ext>
                       </a:extLst>
                     </a:blip>
@@ -11747,7 +11773,7 @@
   <a:extraClrSchemeLst/>
   <a:extLst>
     <a:ext uri="{05A4C25C-085E-4340-85A3-A5531E510DB2}">
-      <thm15:themeFamily xmlns:thm15="http://schemas.microsoft.com/office/thememl/2012/main" xmlns="" name="Office Theme" id="{62F939B6-93AF-4DB8-9C6B-D6C7DFDC589F}" vid="{4A3C46E8-61CC-4603-A589-7422A47A8E4A}"/>
+      <thm15:themeFamily xmlns="" xmlns:thm15="http://schemas.microsoft.com/office/thememl/2012/main" name="Office Theme" id="{62F939B6-93AF-4DB8-9C6B-D6C7DFDC589F}" vid="{4A3C46E8-61CC-4603-A589-7422A47A8E4A}"/>
     </a:ext>
   </a:extLst>
 </a:theme>

</xml_diff>